<commit_message>
1.added three simple markdown files 2.finished tutorial for using Git and GitHub in Rstudio
</commit_message>
<xml_diff>
--- a/class/How to use Git for version control.docx
+++ b/class/How to use Git for version control.docx
@@ -3,11 +3,6 @@
 <w:document xmlns:wpc="http://schemas.microsoft.com/office/word/2010/wordprocessingCanvas" xmlns:mc="http://schemas.openxmlformats.org/markup-compatibility/2006" xmlns:o="urn:schemas-microsoft-com:office:office" xmlns:r="http://schemas.openxmlformats.org/officeDocument/2006/relationships" xmlns:m="http://schemas.openxmlformats.org/officeDocument/2006/math" xmlns:v="urn:schemas-microsoft-com:vml" xmlns:wp14="http://schemas.microsoft.com/office/word/2010/wordprocessingDrawing" xmlns:wp="http://schemas.openxmlformats.org/drawingml/2006/wordprocessingDrawing" xmlns:w10="urn:schemas-microsoft-com:office:word" xmlns:w="http://schemas.openxmlformats.org/wordprocessingml/2006/main" xmlns:w14="http://schemas.microsoft.com/office/word/2010/wordml" xmlns:wpg="http://schemas.microsoft.com/office/word/2010/wordprocessingGroup" xmlns:wpi="http://schemas.microsoft.com/office/word/2010/wordprocessingInk" xmlns:wne="http://schemas.microsoft.com/office/word/2006/wordml" xmlns:wps="http://schemas.microsoft.com/office/word/2010/wordprocessingShape" mc:Ignorable="w14 wp14">
   <w:body>
     <w:p>
-      <w:pPr>
-        <w:rPr>
-          <w:rFonts w:hint="eastAsia"/>
-        </w:rPr>
-      </w:pPr>
       <w:r>
         <w:rPr>
           <w:rFonts w:hint="eastAsia"/>
@@ -16,11 +11,6 @@
       </w:r>
     </w:p>
     <w:p>
-      <w:pPr>
-        <w:rPr>
-          <w:rFonts w:hint="eastAsia"/>
-        </w:rPr>
-      </w:pPr>
       <w:r>
         <w:rPr>
           <w:noProof/>
@@ -62,19 +52,8 @@
         </w:drawing>
       </w:r>
     </w:p>
-    <w:p>
-      <w:pPr>
-        <w:rPr>
-          <w:rFonts w:hint="eastAsia"/>
-        </w:rPr>
-      </w:pPr>
-    </w:p>
-    <w:p>
-      <w:pPr>
-        <w:rPr>
-          <w:rFonts w:hint="eastAsia"/>
-        </w:rPr>
-      </w:pPr>
+    <w:p/>
+    <w:p>
       <w:r>
         <w:rPr>
           <w:rFonts w:hint="eastAsia"/>
@@ -86,11 +65,6 @@
       </w:r>
     </w:p>
     <w:p>
-      <w:pPr>
-        <w:rPr>
-          <w:rFonts w:hint="eastAsia"/>
-        </w:rPr>
-      </w:pPr>
       <w:r>
         <w:rPr>
           <w:noProof/>
@@ -133,11 +107,6 @@
       </w:r>
     </w:p>
     <w:p>
-      <w:pPr>
-        <w:rPr>
-          <w:rFonts w:hint="eastAsia"/>
-        </w:rPr>
-      </w:pPr>
       <w:r>
         <w:rPr>
           <w:rFonts w:hint="eastAsia"/>
@@ -156,13 +125,7 @@
         <w:rPr>
           <w:rFonts w:hint="eastAsia"/>
         </w:rPr>
-        <w:t>/SVN option and c</w:t>
-      </w:r>
-      <w:r>
-        <w:rPr>
-          <w:rFonts w:hint="eastAsia"/>
-        </w:rPr>
-        <w:t xml:space="preserve">hoose </w:t>
+        <w:t xml:space="preserve">/SVN option and choose </w:t>
       </w:r>
       <w:proofErr w:type="spellStart"/>
       <w:r>
@@ -178,15 +141,8 @@
         </w:rPr>
         <w:t xml:space="preserve"> in the Version control system</w:t>
       </w:r>
-      <w:bookmarkStart w:id="0" w:name="_GoBack"/>
-      <w:bookmarkEnd w:id="0"/>
-    </w:p>
-    <w:p>
-      <w:pPr>
-        <w:rPr>
-          <w:rFonts w:hint="eastAsia"/>
-        </w:rPr>
-      </w:pPr>
+    </w:p>
+    <w:p>
       <w:r>
         <w:rPr>
           <w:noProof/>
@@ -263,6 +219,1372 @@
         <w:t>”</w:t>
       </w:r>
     </w:p>
+    <w:p/>
+    <w:p>
+      <w:r>
+        <w:rPr>
+          <w:rFonts w:hint="eastAsia"/>
+        </w:rPr>
+        <w:t xml:space="preserve">5 After step 3 and 4, there will be a </w:t>
+      </w:r>
+      <w:proofErr w:type="spellStart"/>
+      <w:r>
+        <w:rPr>
+          <w:rFonts w:hint="eastAsia"/>
+        </w:rPr>
+        <w:t>Git</w:t>
+      </w:r>
+      <w:proofErr w:type="spellEnd"/>
+      <w:r>
+        <w:rPr>
+          <w:rFonts w:hint="eastAsia"/>
+        </w:rPr>
+        <w:t xml:space="preserve"> tab next to Environment and History tab on the top right of the interface. Then you can check scripts and files that you want to commit.  </w:t>
+      </w:r>
+      <w:r>
+        <w:rPr>
+          <w:rFonts w:hint="eastAsia"/>
+        </w:rPr>
+        <w:t xml:space="preserve">Then, you click the </w:t>
+      </w:r>
+      <w:r>
+        <w:t>“</w:t>
+      </w:r>
+      <w:r>
+        <w:rPr>
+          <w:rFonts w:hint="eastAsia"/>
+        </w:rPr>
+        <w:t>Commit</w:t>
+      </w:r>
+      <w:r>
+        <w:t>”</w:t>
+      </w:r>
+      <w:r>
+        <w:rPr>
+          <w:rFonts w:hint="eastAsia"/>
+        </w:rPr>
+        <w:t xml:space="preserve"> button.  Status </w:t>
+      </w:r>
+      <w:r>
+        <w:t>“</w:t>
+      </w:r>
+      <w:r>
+        <w:rPr>
+          <w:rFonts w:hint="eastAsia"/>
+        </w:rPr>
+        <w:t>A</w:t>
+      </w:r>
+      <w:r>
+        <w:t>”</w:t>
+      </w:r>
+      <w:r>
+        <w:rPr>
+          <w:rFonts w:hint="eastAsia"/>
+        </w:rPr>
+        <w:t xml:space="preserve"> means you have never committed this file before, and it has just been added to your </w:t>
+      </w:r>
+      <w:proofErr w:type="spellStart"/>
+      <w:r>
+        <w:rPr>
+          <w:rFonts w:hint="eastAsia"/>
+        </w:rPr>
+        <w:t>Git</w:t>
+      </w:r>
+      <w:proofErr w:type="spellEnd"/>
+      <w:r>
+        <w:rPr>
+          <w:rFonts w:hint="eastAsia"/>
+        </w:rPr>
+        <w:t xml:space="preserve"> repository.</w:t>
+      </w:r>
+    </w:p>
+    <w:p>
+      <w:r>
+        <w:rPr>
+          <w:noProof/>
+        </w:rPr>
+        <w:drawing>
+          <wp:inline distT="0" distB="0" distL="0" distR="0" wp14:anchorId="51FDF72F" wp14:editId="11E638F0">
+            <wp:extent cx="5274310" cy="2147572"/>
+            <wp:effectExtent l="0" t="0" r="2540" b="5080"/>
+            <wp:docPr id="6" name="图片 6"/>
+            <wp:cNvGraphicFramePr>
+              <a:graphicFrameLocks xmlns:a="http://schemas.openxmlformats.org/drawingml/2006/main" noChangeAspect="1"/>
+            </wp:cNvGraphicFramePr>
+            <a:graphic xmlns:a="http://schemas.openxmlformats.org/drawingml/2006/main">
+              <a:graphicData uri="http://schemas.openxmlformats.org/drawingml/2006/picture">
+                <pic:pic xmlns:pic="http://schemas.openxmlformats.org/drawingml/2006/picture">
+                  <pic:nvPicPr>
+                    <pic:cNvPr id="0" name=""/>
+                    <pic:cNvPicPr/>
+                  </pic:nvPicPr>
+                  <pic:blipFill>
+                    <a:blip r:embed="rId8"/>
+                    <a:stretch>
+                      <a:fillRect/>
+                    </a:stretch>
+                  </pic:blipFill>
+                  <pic:spPr>
+                    <a:xfrm>
+                      <a:off x="0" y="0"/>
+                      <a:ext cx="5274310" cy="2147572"/>
+                    </a:xfrm>
+                    <a:prstGeom prst="rect">
+                      <a:avLst/>
+                    </a:prstGeom>
+                  </pic:spPr>
+                </pic:pic>
+              </a:graphicData>
+            </a:graphic>
+          </wp:inline>
+        </w:drawing>
+      </w:r>
+    </w:p>
+    <w:p/>
+    <w:p>
+      <w:r>
+        <w:rPr>
+          <w:rFonts w:hint="eastAsia"/>
+        </w:rPr>
+        <w:t xml:space="preserve">6 </w:t>
+      </w:r>
+      <w:r>
+        <w:rPr>
+          <w:rFonts w:hint="eastAsia"/>
+        </w:rPr>
+        <w:t xml:space="preserve">This is the window that pops out when you click on the commit button under </w:t>
+      </w:r>
+      <w:proofErr w:type="spellStart"/>
+      <w:r>
+        <w:rPr>
+          <w:rFonts w:hint="eastAsia"/>
+        </w:rPr>
+        <w:t>Git</w:t>
+      </w:r>
+      <w:proofErr w:type="spellEnd"/>
+      <w:r>
+        <w:rPr>
+          <w:rFonts w:hint="eastAsia"/>
+        </w:rPr>
+        <w:t xml:space="preserve"> tab. </w:t>
+      </w:r>
+      <w:r>
+        <w:rPr>
+          <w:rFonts w:hint="eastAsia"/>
+        </w:rPr>
+        <w:t xml:space="preserve"> Note that you have to say some</w:t>
+      </w:r>
+      <w:r>
+        <w:rPr>
+          <w:rFonts w:hint="eastAsia"/>
+        </w:rPr>
+        <w:t xml:space="preserve">thing, like what are those files, why you did this, anything you want in the commit message. </w:t>
+      </w:r>
+      <w:r>
+        <w:t>Y</w:t>
+      </w:r>
+      <w:r>
+        <w:rPr>
+          <w:rFonts w:hint="eastAsia"/>
+        </w:rPr>
+        <w:t>ou cannot leave this place blank.</w:t>
+      </w:r>
+    </w:p>
+    <w:p>
+      <w:r>
+        <w:rPr>
+          <w:noProof/>
+        </w:rPr>
+        <w:lastRenderedPageBreak/>
+        <w:drawing>
+          <wp:inline distT="0" distB="0" distL="0" distR="0" wp14:anchorId="1EA10FCD" wp14:editId="14C7DAC4">
+            <wp:extent cx="5274310" cy="1725749"/>
+            <wp:effectExtent l="0" t="0" r="2540" b="8255"/>
+            <wp:docPr id="7" name="图片 7"/>
+            <wp:cNvGraphicFramePr>
+              <a:graphicFrameLocks xmlns:a="http://schemas.openxmlformats.org/drawingml/2006/main" noChangeAspect="1"/>
+            </wp:cNvGraphicFramePr>
+            <a:graphic xmlns:a="http://schemas.openxmlformats.org/drawingml/2006/main">
+              <a:graphicData uri="http://schemas.openxmlformats.org/drawingml/2006/picture">
+                <pic:pic xmlns:pic="http://schemas.openxmlformats.org/drawingml/2006/picture">
+                  <pic:nvPicPr>
+                    <pic:cNvPr id="0" name=""/>
+                    <pic:cNvPicPr/>
+                  </pic:nvPicPr>
+                  <pic:blipFill>
+                    <a:blip r:embed="rId9"/>
+                    <a:stretch>
+                      <a:fillRect/>
+                    </a:stretch>
+                  </pic:blipFill>
+                  <pic:spPr>
+                    <a:xfrm>
+                      <a:off x="0" y="0"/>
+                      <a:ext cx="5274310" cy="1725749"/>
+                    </a:xfrm>
+                    <a:prstGeom prst="rect">
+                      <a:avLst/>
+                    </a:prstGeom>
+                  </pic:spPr>
+                </pic:pic>
+              </a:graphicData>
+            </a:graphic>
+          </wp:inline>
+        </w:drawing>
+      </w:r>
+    </w:p>
+    <w:p/>
+    <w:p>
+      <w:r>
+        <w:rPr>
+          <w:rFonts w:hint="eastAsia"/>
+        </w:rPr>
+        <w:t xml:space="preserve">7 </w:t>
+      </w:r>
+      <w:r>
+        <w:rPr>
+          <w:rFonts w:hint="eastAsia"/>
+        </w:rPr>
+        <w:t xml:space="preserve">After you click the </w:t>
+      </w:r>
+      <w:r>
+        <w:t>“</w:t>
+      </w:r>
+      <w:proofErr w:type="gramStart"/>
+      <w:r>
+        <w:rPr>
+          <w:rFonts w:hint="eastAsia"/>
+        </w:rPr>
+        <w:t xml:space="preserve">Commit </w:t>
+      </w:r>
+      <w:r>
+        <w:t>”</w:t>
+      </w:r>
+      <w:proofErr w:type="gramEnd"/>
+      <w:r>
+        <w:rPr>
+          <w:rFonts w:hint="eastAsia"/>
+        </w:rPr>
+        <w:t xml:space="preserve"> button in this window, you will see something like this, which means you have committed successfully.</w:t>
+      </w:r>
+    </w:p>
+    <w:p/>
+    <w:p>
+      <w:r>
+        <w:rPr>
+          <w:noProof/>
+        </w:rPr>
+        <w:drawing>
+          <wp:inline distT="0" distB="0" distL="0" distR="0" wp14:anchorId="398E7D61" wp14:editId="38C8447A">
+            <wp:extent cx="5274310" cy="1904001"/>
+            <wp:effectExtent l="0" t="0" r="2540" b="1270"/>
+            <wp:docPr id="8" name="图片 8"/>
+            <wp:cNvGraphicFramePr>
+              <a:graphicFrameLocks xmlns:a="http://schemas.openxmlformats.org/drawingml/2006/main" noChangeAspect="1"/>
+            </wp:cNvGraphicFramePr>
+            <a:graphic xmlns:a="http://schemas.openxmlformats.org/drawingml/2006/main">
+              <a:graphicData uri="http://schemas.openxmlformats.org/drawingml/2006/picture">
+                <pic:pic xmlns:pic="http://schemas.openxmlformats.org/drawingml/2006/picture">
+                  <pic:nvPicPr>
+                    <pic:cNvPr id="0" name=""/>
+                    <pic:cNvPicPr/>
+                  </pic:nvPicPr>
+                  <pic:blipFill>
+                    <a:blip r:embed="rId10"/>
+                    <a:stretch>
+                      <a:fillRect/>
+                    </a:stretch>
+                  </pic:blipFill>
+                  <pic:spPr>
+                    <a:xfrm>
+                      <a:off x="0" y="0"/>
+                      <a:ext cx="5274310" cy="1904001"/>
+                    </a:xfrm>
+                    <a:prstGeom prst="rect">
+                      <a:avLst/>
+                    </a:prstGeom>
+                  </pic:spPr>
+                </pic:pic>
+              </a:graphicData>
+            </a:graphic>
+          </wp:inline>
+        </w:drawing>
+      </w:r>
+    </w:p>
+    <w:p/>
+    <w:p>
+      <w:r>
+        <w:rPr>
+          <w:rFonts w:hint="eastAsia"/>
+        </w:rPr>
+        <w:t>8</w:t>
+      </w:r>
+      <w:r>
+        <w:rPr>
+          <w:rFonts w:hint="eastAsia"/>
+        </w:rPr>
+        <w:t xml:space="preserve"> As soon as your files are </w:t>
+      </w:r>
+      <w:r>
+        <w:t>committed</w:t>
+      </w:r>
+      <w:r>
+        <w:rPr>
+          <w:rFonts w:hint="eastAsia"/>
+        </w:rPr>
+        <w:t xml:space="preserve">, they will no longer show up under </w:t>
+      </w:r>
+      <w:proofErr w:type="spellStart"/>
+      <w:r>
+        <w:rPr>
+          <w:rFonts w:hint="eastAsia"/>
+        </w:rPr>
+        <w:t>Gi</w:t>
+      </w:r>
+      <w:r>
+        <w:rPr>
+          <w:rFonts w:hint="eastAsia"/>
+        </w:rPr>
+        <w:t>t</w:t>
+      </w:r>
+      <w:proofErr w:type="spellEnd"/>
+      <w:r>
+        <w:rPr>
+          <w:rFonts w:hint="eastAsia"/>
+        </w:rPr>
+        <w:t xml:space="preserve"> tab, unless you changed them.</w:t>
+      </w:r>
+    </w:p>
+    <w:p>
+      <w:r>
+        <w:rPr>
+          <w:noProof/>
+        </w:rPr>
+        <w:drawing>
+          <wp:inline distT="0" distB="0" distL="0" distR="0" wp14:anchorId="5DEF9604" wp14:editId="3F784E41">
+            <wp:extent cx="5274310" cy="2138415"/>
+            <wp:effectExtent l="0" t="0" r="2540" b="0"/>
+            <wp:docPr id="9" name="图片 9"/>
+            <wp:cNvGraphicFramePr>
+              <a:graphicFrameLocks xmlns:a="http://schemas.openxmlformats.org/drawingml/2006/main" noChangeAspect="1"/>
+            </wp:cNvGraphicFramePr>
+            <a:graphic xmlns:a="http://schemas.openxmlformats.org/drawingml/2006/main">
+              <a:graphicData uri="http://schemas.openxmlformats.org/drawingml/2006/picture">
+                <pic:pic xmlns:pic="http://schemas.openxmlformats.org/drawingml/2006/picture">
+                  <pic:nvPicPr>
+                    <pic:cNvPr id="0" name=""/>
+                    <pic:cNvPicPr/>
+                  </pic:nvPicPr>
+                  <pic:blipFill>
+                    <a:blip r:embed="rId11"/>
+                    <a:stretch>
+                      <a:fillRect/>
+                    </a:stretch>
+                  </pic:blipFill>
+                  <pic:spPr>
+                    <a:xfrm>
+                      <a:off x="0" y="0"/>
+                      <a:ext cx="5274310" cy="2138415"/>
+                    </a:xfrm>
+                    <a:prstGeom prst="rect">
+                      <a:avLst/>
+                    </a:prstGeom>
+                  </pic:spPr>
+                </pic:pic>
+              </a:graphicData>
+            </a:graphic>
+          </wp:inline>
+        </w:drawing>
+      </w:r>
+    </w:p>
+    <w:p/>
+    <w:p>
+      <w:r>
+        <w:rPr>
+          <w:rFonts w:hint="eastAsia"/>
+        </w:rPr>
+        <w:t>9 Now if I add a new line in the file script-</w:t>
+      </w:r>
+      <w:proofErr w:type="spellStart"/>
+      <w:r>
+        <w:rPr>
+          <w:rFonts w:hint="eastAsia"/>
+        </w:rPr>
+        <w:t>plot.R</w:t>
+      </w:r>
+      <w:proofErr w:type="spellEnd"/>
+      <w:r>
+        <w:rPr>
+          <w:rFonts w:hint="eastAsia"/>
+        </w:rPr>
+        <w:t>, we could see it again.</w:t>
+      </w:r>
+      <w:r>
+        <w:rPr>
+          <w:rFonts w:hint="eastAsia"/>
+        </w:rPr>
+        <w:t xml:space="preserve">  The status </w:t>
+      </w:r>
+      <w:r>
+        <w:t>“</w:t>
+      </w:r>
+      <w:r>
+        <w:rPr>
+          <w:rFonts w:hint="eastAsia"/>
+        </w:rPr>
+        <w:t>M</w:t>
+      </w:r>
+      <w:r>
+        <w:t>”</w:t>
+      </w:r>
+      <w:r>
+        <w:rPr>
+          <w:rFonts w:hint="eastAsia"/>
+        </w:rPr>
+        <w:t xml:space="preserve"> indicates that you had </w:t>
+      </w:r>
+      <w:r>
+        <w:t>committed</w:t>
+      </w:r>
+      <w:r>
+        <w:rPr>
+          <w:rFonts w:hint="eastAsia"/>
+        </w:rPr>
+        <w:t xml:space="preserve"> this file before and now you changed it.</w:t>
+      </w:r>
+    </w:p>
+    <w:p>
+      <w:r>
+        <w:rPr>
+          <w:noProof/>
+        </w:rPr>
+        <w:lastRenderedPageBreak/>
+        <w:drawing>
+          <wp:inline distT="0" distB="0" distL="0" distR="0" wp14:anchorId="1BB3FCCF" wp14:editId="1F533464">
+            <wp:extent cx="4914900" cy="3514725"/>
+            <wp:effectExtent l="0" t="0" r="0" b="9525"/>
+            <wp:docPr id="10" name="图片 10"/>
+            <wp:cNvGraphicFramePr>
+              <a:graphicFrameLocks xmlns:a="http://schemas.openxmlformats.org/drawingml/2006/main" noChangeAspect="1"/>
+            </wp:cNvGraphicFramePr>
+            <a:graphic xmlns:a="http://schemas.openxmlformats.org/drawingml/2006/main">
+              <a:graphicData uri="http://schemas.openxmlformats.org/drawingml/2006/picture">
+                <pic:pic xmlns:pic="http://schemas.openxmlformats.org/drawingml/2006/picture">
+                  <pic:nvPicPr>
+                    <pic:cNvPr id="0" name=""/>
+                    <pic:cNvPicPr/>
+                  </pic:nvPicPr>
+                  <pic:blipFill>
+                    <a:blip r:embed="rId12"/>
+                    <a:stretch>
+                      <a:fillRect/>
+                    </a:stretch>
+                  </pic:blipFill>
+                  <pic:spPr>
+                    <a:xfrm>
+                      <a:off x="0" y="0"/>
+                      <a:ext cx="4914900" cy="3514725"/>
+                    </a:xfrm>
+                    <a:prstGeom prst="rect">
+                      <a:avLst/>
+                    </a:prstGeom>
+                  </pic:spPr>
+                </pic:pic>
+              </a:graphicData>
+            </a:graphic>
+          </wp:inline>
+        </w:drawing>
+      </w:r>
+    </w:p>
+    <w:p>
+      <w:r>
+        <w:rPr>
+          <w:noProof/>
+        </w:rPr>
+        <w:drawing>
+          <wp:inline distT="0" distB="0" distL="0" distR="0" wp14:anchorId="55717A5D" wp14:editId="74901431">
+            <wp:extent cx="5274310" cy="2361841"/>
+            <wp:effectExtent l="0" t="0" r="2540" b="635"/>
+            <wp:docPr id="11" name="图片 11"/>
+            <wp:cNvGraphicFramePr>
+              <a:graphicFrameLocks xmlns:a="http://schemas.openxmlformats.org/drawingml/2006/main" noChangeAspect="1"/>
+            </wp:cNvGraphicFramePr>
+            <a:graphic xmlns:a="http://schemas.openxmlformats.org/drawingml/2006/main">
+              <a:graphicData uri="http://schemas.openxmlformats.org/drawingml/2006/picture">
+                <pic:pic xmlns:pic="http://schemas.openxmlformats.org/drawingml/2006/picture">
+                  <pic:nvPicPr>
+                    <pic:cNvPr id="0" name=""/>
+                    <pic:cNvPicPr/>
+                  </pic:nvPicPr>
+                  <pic:blipFill>
+                    <a:blip r:embed="rId13"/>
+                    <a:stretch>
+                      <a:fillRect/>
+                    </a:stretch>
+                  </pic:blipFill>
+                  <pic:spPr>
+                    <a:xfrm>
+                      <a:off x="0" y="0"/>
+                      <a:ext cx="5274310" cy="2361841"/>
+                    </a:xfrm>
+                    <a:prstGeom prst="rect">
+                      <a:avLst/>
+                    </a:prstGeom>
+                  </pic:spPr>
+                </pic:pic>
+              </a:graphicData>
+            </a:graphic>
+          </wp:inline>
+        </w:drawing>
+      </w:r>
+    </w:p>
+    <w:p/>
+    <w:p>
+      <w:r>
+        <w:rPr>
+          <w:rFonts w:hint="eastAsia"/>
+        </w:rPr>
+        <w:t>10</w:t>
+      </w:r>
+      <w:r>
+        <w:rPr>
+          <w:rFonts w:hint="eastAsia"/>
+        </w:rPr>
+        <w:t xml:space="preserve"> Now we want to put the repository onto GitHub. First, go to Tools -&gt; Global </w:t>
+      </w:r>
+      <w:proofErr w:type="gramStart"/>
+      <w:r>
+        <w:rPr>
+          <w:rFonts w:hint="eastAsia"/>
+        </w:rPr>
+        <w:t>Options(</w:t>
+      </w:r>
+      <w:proofErr w:type="gramEnd"/>
+      <w:r>
+        <w:rPr>
+          <w:rFonts w:hint="eastAsia"/>
+        </w:rPr>
+        <w:t>!!</w:t>
+      </w:r>
+      <w:proofErr w:type="gramStart"/>
+      <w:r>
+        <w:rPr>
+          <w:rFonts w:hint="eastAsia"/>
+        </w:rPr>
+        <w:t>not</w:t>
+      </w:r>
+      <w:proofErr w:type="gramEnd"/>
+      <w:r>
+        <w:rPr>
+          <w:rFonts w:hint="eastAsia"/>
+        </w:rPr>
+        <w:t xml:space="preserve"> project options!!) -&gt; </w:t>
+      </w:r>
+      <w:proofErr w:type="spellStart"/>
+      <w:r>
+        <w:rPr>
+          <w:rFonts w:hint="eastAsia"/>
+        </w:rPr>
+        <w:t>Git</w:t>
+      </w:r>
+      <w:proofErr w:type="spellEnd"/>
+      <w:r>
+        <w:rPr>
+          <w:rFonts w:hint="eastAsia"/>
+        </w:rPr>
+        <w:t>/SVN</w:t>
+      </w:r>
+    </w:p>
+    <w:p/>
+    <w:p>
+      <w:r>
+        <w:rPr>
+          <w:noProof/>
+        </w:rPr>
+        <w:lastRenderedPageBreak/>
+        <w:drawing>
+          <wp:inline distT="0" distB="0" distL="0" distR="0" wp14:anchorId="376B1154" wp14:editId="7789FE3F">
+            <wp:extent cx="5274310" cy="5481864"/>
+            <wp:effectExtent l="0" t="0" r="2540" b="5080"/>
+            <wp:docPr id="12" name="图片 12"/>
+            <wp:cNvGraphicFramePr>
+              <a:graphicFrameLocks xmlns:a="http://schemas.openxmlformats.org/drawingml/2006/main" noChangeAspect="1"/>
+            </wp:cNvGraphicFramePr>
+            <a:graphic xmlns:a="http://schemas.openxmlformats.org/drawingml/2006/main">
+              <a:graphicData uri="http://schemas.openxmlformats.org/drawingml/2006/picture">
+                <pic:pic xmlns:pic="http://schemas.openxmlformats.org/drawingml/2006/picture">
+                  <pic:nvPicPr>
+                    <pic:cNvPr id="0" name=""/>
+                    <pic:cNvPicPr/>
+                  </pic:nvPicPr>
+                  <pic:blipFill>
+                    <a:blip r:embed="rId14"/>
+                    <a:stretch>
+                      <a:fillRect/>
+                    </a:stretch>
+                  </pic:blipFill>
+                  <pic:spPr>
+                    <a:xfrm>
+                      <a:off x="0" y="0"/>
+                      <a:ext cx="5274310" cy="5481864"/>
+                    </a:xfrm>
+                    <a:prstGeom prst="rect">
+                      <a:avLst/>
+                    </a:prstGeom>
+                  </pic:spPr>
+                </pic:pic>
+              </a:graphicData>
+            </a:graphic>
+          </wp:inline>
+        </w:drawing>
+      </w:r>
+    </w:p>
+    <w:p/>
+    <w:p>
+      <w:r>
+        <w:rPr>
+          <w:rFonts w:hint="eastAsia"/>
+        </w:rPr>
+        <w:t>11. Click the</w:t>
+      </w:r>
+      <w:r>
+        <w:rPr>
+          <w:rFonts w:hint="eastAsia"/>
+          <w:b/>
+        </w:rPr>
+        <w:t xml:space="preserve"> Create RSA Key </w:t>
+      </w:r>
+      <w:r>
+        <w:rPr>
+          <w:rFonts w:hint="eastAsia"/>
+        </w:rPr>
+        <w:t xml:space="preserve">under the SSH RSA </w:t>
+      </w:r>
+      <w:proofErr w:type="gramStart"/>
+      <w:r>
+        <w:rPr>
+          <w:rFonts w:hint="eastAsia"/>
+        </w:rPr>
+        <w:t>Key,</w:t>
+      </w:r>
+      <w:proofErr w:type="gramEnd"/>
+      <w:r>
+        <w:rPr>
+          <w:rFonts w:hint="eastAsia"/>
+        </w:rPr>
+        <w:t xml:space="preserve"> you don</w:t>
+      </w:r>
+      <w:r>
+        <w:t>’</w:t>
+      </w:r>
+      <w:r>
+        <w:rPr>
+          <w:rFonts w:hint="eastAsia"/>
+        </w:rPr>
+        <w:t>t need to put anything in Passphrase. T</w:t>
+      </w:r>
+      <w:r>
+        <w:rPr>
+          <w:rFonts w:hint="eastAsia"/>
+        </w:rPr>
+        <w:t xml:space="preserve">hen click </w:t>
+      </w:r>
+      <w:r>
+        <w:rPr>
+          <w:rFonts w:hint="eastAsia"/>
+          <w:b/>
+        </w:rPr>
+        <w:t>V</w:t>
+      </w:r>
+      <w:r>
+        <w:rPr>
+          <w:rFonts w:hint="eastAsia"/>
+          <w:b/>
+        </w:rPr>
+        <w:t>iew public key</w:t>
+      </w:r>
+      <w:r>
+        <w:rPr>
+          <w:rFonts w:hint="eastAsia"/>
+          <w:b/>
+        </w:rPr>
+        <w:t xml:space="preserve">.  </w:t>
+      </w:r>
+      <w:r>
+        <w:rPr>
+          <w:rFonts w:hint="eastAsia"/>
+        </w:rPr>
+        <w:t>Press Ctrl + C to copy that.</w:t>
+      </w:r>
+    </w:p>
+    <w:p>
+      <w:r>
+        <w:rPr>
+          <w:noProof/>
+        </w:rPr>
+        <w:lastRenderedPageBreak/>
+        <w:drawing>
+          <wp:inline distT="0" distB="0" distL="0" distR="0" wp14:anchorId="5DB99169" wp14:editId="78898E2E">
+            <wp:extent cx="5274310" cy="5604565"/>
+            <wp:effectExtent l="0" t="0" r="2540" b="0"/>
+            <wp:docPr id="13" name="图片 13"/>
+            <wp:cNvGraphicFramePr>
+              <a:graphicFrameLocks xmlns:a="http://schemas.openxmlformats.org/drawingml/2006/main" noChangeAspect="1"/>
+            </wp:cNvGraphicFramePr>
+            <a:graphic xmlns:a="http://schemas.openxmlformats.org/drawingml/2006/main">
+              <a:graphicData uri="http://schemas.openxmlformats.org/drawingml/2006/picture">
+                <pic:pic xmlns:pic="http://schemas.openxmlformats.org/drawingml/2006/picture">
+                  <pic:nvPicPr>
+                    <pic:cNvPr id="0" name=""/>
+                    <pic:cNvPicPr/>
+                  </pic:nvPicPr>
+                  <pic:blipFill>
+                    <a:blip r:embed="rId15"/>
+                    <a:stretch>
+                      <a:fillRect/>
+                    </a:stretch>
+                  </pic:blipFill>
+                  <pic:spPr>
+                    <a:xfrm>
+                      <a:off x="0" y="0"/>
+                      <a:ext cx="5274310" cy="5604565"/>
+                    </a:xfrm>
+                    <a:prstGeom prst="rect">
+                      <a:avLst/>
+                    </a:prstGeom>
+                  </pic:spPr>
+                </pic:pic>
+              </a:graphicData>
+            </a:graphic>
+          </wp:inline>
+        </w:drawing>
+      </w:r>
+    </w:p>
+    <w:p/>
+    <w:p/>
+    <w:p>
+      <w:r>
+        <w:rPr>
+          <w:rFonts w:hint="eastAsia"/>
+        </w:rPr>
+        <w:t>12 Now, if you haven</w:t>
+      </w:r>
+      <w:r>
+        <w:t>’</w:t>
+      </w:r>
+      <w:r>
+        <w:rPr>
+          <w:rFonts w:hint="eastAsia"/>
+        </w:rPr>
+        <w:t>t created GitHub account, go create one. If you</w:t>
+      </w:r>
+      <w:r>
+        <w:t>’</w:t>
+      </w:r>
+      <w:r>
+        <w:rPr>
+          <w:rFonts w:hint="eastAsia"/>
+        </w:rPr>
+        <w:t>ve already had</w:t>
+      </w:r>
+      <w:r>
+        <w:rPr>
+          <w:rFonts w:hint="eastAsia"/>
+        </w:rPr>
+        <w:t xml:space="preserve"> one, go to </w:t>
+      </w:r>
+      <w:r>
+        <w:rPr>
+          <w:rFonts w:hint="eastAsia"/>
+        </w:rPr>
+        <w:t xml:space="preserve">your </w:t>
+      </w:r>
+      <w:proofErr w:type="spellStart"/>
+      <w:r>
+        <w:rPr>
+          <w:rFonts w:hint="eastAsia"/>
+        </w:rPr>
+        <w:t>Github</w:t>
+      </w:r>
+      <w:proofErr w:type="spellEnd"/>
+      <w:r>
+        <w:rPr>
+          <w:rFonts w:hint="eastAsia"/>
+        </w:rPr>
+        <w:t xml:space="preserve"> account</w:t>
+      </w:r>
+      <w:r>
+        <w:t>’</w:t>
+      </w:r>
+      <w:r>
+        <w:rPr>
+          <w:rFonts w:hint="eastAsia"/>
+        </w:rPr>
+        <w:t xml:space="preserve">s </w:t>
+      </w:r>
+      <w:r>
+        <w:rPr>
+          <w:rFonts w:hint="eastAsia"/>
+        </w:rPr>
+        <w:t xml:space="preserve">Settings -&gt; SSH and GPG keys. Press </w:t>
+      </w:r>
+      <w:r>
+        <w:rPr>
+          <w:rFonts w:hint="eastAsia"/>
+          <w:b/>
+        </w:rPr>
+        <w:t>New SSH key</w:t>
+      </w:r>
+      <w:r>
+        <w:rPr>
+          <w:rFonts w:hint="eastAsia"/>
+          <w:b/>
+        </w:rPr>
+        <w:t xml:space="preserve"> </w:t>
+      </w:r>
+      <w:r>
+        <w:rPr>
+          <w:rFonts w:hint="eastAsia"/>
+        </w:rPr>
+        <w:t>and paste the key into it, name the title, and add SSH key.</w:t>
+      </w:r>
+    </w:p>
+    <w:p/>
+    <w:p>
+      <w:r>
+        <w:rPr>
+          <w:noProof/>
+        </w:rPr>
+        <w:lastRenderedPageBreak/>
+        <w:drawing>
+          <wp:inline distT="0" distB="0" distL="0" distR="0" wp14:anchorId="78D7F698" wp14:editId="2233793A">
+            <wp:extent cx="5274310" cy="3027845"/>
+            <wp:effectExtent l="0" t="0" r="2540" b="1270"/>
+            <wp:docPr id="15" name="图片 15"/>
+            <wp:cNvGraphicFramePr>
+              <a:graphicFrameLocks xmlns:a="http://schemas.openxmlformats.org/drawingml/2006/main" noChangeAspect="1"/>
+            </wp:cNvGraphicFramePr>
+            <a:graphic xmlns:a="http://schemas.openxmlformats.org/drawingml/2006/main">
+              <a:graphicData uri="http://schemas.openxmlformats.org/drawingml/2006/picture">
+                <pic:pic xmlns:pic="http://schemas.openxmlformats.org/drawingml/2006/picture">
+                  <pic:nvPicPr>
+                    <pic:cNvPr id="0" name=""/>
+                    <pic:cNvPicPr/>
+                  </pic:nvPicPr>
+                  <pic:blipFill>
+                    <a:blip r:embed="rId16"/>
+                    <a:stretch>
+                      <a:fillRect/>
+                    </a:stretch>
+                  </pic:blipFill>
+                  <pic:spPr>
+                    <a:xfrm>
+                      <a:off x="0" y="0"/>
+                      <a:ext cx="5274310" cy="3027845"/>
+                    </a:xfrm>
+                    <a:prstGeom prst="rect">
+                      <a:avLst/>
+                    </a:prstGeom>
+                  </pic:spPr>
+                </pic:pic>
+              </a:graphicData>
+            </a:graphic>
+          </wp:inline>
+        </w:drawing>
+      </w:r>
+    </w:p>
+    <w:p/>
+    <w:p>
+      <w:r>
+        <w:rPr>
+          <w:rFonts w:hint="eastAsia"/>
+        </w:rPr>
+        <w:t>13 Then, create a new repository:</w:t>
+      </w:r>
+    </w:p>
+    <w:p>
+      <w:r>
+        <w:rPr>
+          <w:noProof/>
+        </w:rPr>
+        <w:drawing>
+          <wp:inline distT="0" distB="0" distL="0" distR="0" wp14:anchorId="59BA9E18" wp14:editId="7DF44EF4">
+            <wp:extent cx="5274310" cy="4199914"/>
+            <wp:effectExtent l="0" t="0" r="2540" b="0"/>
+            <wp:docPr id="17" name="图片 17"/>
+            <wp:cNvGraphicFramePr>
+              <a:graphicFrameLocks xmlns:a="http://schemas.openxmlformats.org/drawingml/2006/main" noChangeAspect="1"/>
+            </wp:cNvGraphicFramePr>
+            <a:graphic xmlns:a="http://schemas.openxmlformats.org/drawingml/2006/main">
+              <a:graphicData uri="http://schemas.openxmlformats.org/drawingml/2006/picture">
+                <pic:pic xmlns:pic="http://schemas.openxmlformats.org/drawingml/2006/picture">
+                  <pic:nvPicPr>
+                    <pic:cNvPr id="0" name=""/>
+                    <pic:cNvPicPr/>
+                  </pic:nvPicPr>
+                  <pic:blipFill>
+                    <a:blip r:embed="rId17"/>
+                    <a:stretch>
+                      <a:fillRect/>
+                    </a:stretch>
+                  </pic:blipFill>
+                  <pic:spPr>
+                    <a:xfrm>
+                      <a:off x="0" y="0"/>
+                      <a:ext cx="5274310" cy="4199914"/>
+                    </a:xfrm>
+                    <a:prstGeom prst="rect">
+                      <a:avLst/>
+                    </a:prstGeom>
+                  </pic:spPr>
+                </pic:pic>
+              </a:graphicData>
+            </a:graphic>
+          </wp:inline>
+        </w:drawing>
+      </w:r>
+    </w:p>
+    <w:p/>
+    <w:p>
+      <w:r>
+        <w:rPr>
+          <w:rFonts w:hint="eastAsia"/>
+        </w:rPr>
+        <w:t xml:space="preserve">14 Now, in </w:t>
+      </w:r>
+      <w:proofErr w:type="spellStart"/>
+      <w:r>
+        <w:rPr>
+          <w:rFonts w:hint="eastAsia"/>
+        </w:rPr>
+        <w:t>Git</w:t>
+      </w:r>
+      <w:proofErr w:type="spellEnd"/>
+      <w:r>
+        <w:rPr>
+          <w:rFonts w:hint="eastAsia"/>
+        </w:rPr>
+        <w:t xml:space="preserve"> bash</w:t>
+      </w:r>
+      <w:r>
+        <w:rPr>
+          <w:rFonts w:hint="eastAsia"/>
+        </w:rPr>
+        <w:t xml:space="preserve"> under the project</w:t>
+      </w:r>
+      <w:r>
+        <w:t>’</w:t>
+      </w:r>
+      <w:r>
+        <w:rPr>
+          <w:rFonts w:hint="eastAsia"/>
+        </w:rPr>
+        <w:t>s directo</w:t>
+      </w:r>
+      <w:bookmarkStart w:id="0" w:name="_GoBack"/>
+      <w:bookmarkEnd w:id="0"/>
+      <w:r>
+        <w:rPr>
+          <w:rFonts w:hint="eastAsia"/>
+        </w:rPr>
+        <w:t>ry</w:t>
+      </w:r>
+      <w:r>
+        <w:rPr>
+          <w:rFonts w:hint="eastAsia"/>
+        </w:rPr>
+        <w:t>, we want to push our repository:</w:t>
+      </w:r>
+    </w:p>
+    <w:p>
+      <w:r>
+        <w:rPr>
+          <w:noProof/>
+        </w:rPr>
+        <w:lastRenderedPageBreak/>
+        <w:drawing>
+          <wp:inline distT="0" distB="0" distL="0" distR="0" wp14:anchorId="174B25E7" wp14:editId="6377CDC5">
+            <wp:extent cx="4181475" cy="762000"/>
+            <wp:effectExtent l="0" t="0" r="9525" b="0"/>
+            <wp:docPr id="18" name="图片 18"/>
+            <wp:cNvGraphicFramePr>
+              <a:graphicFrameLocks xmlns:a="http://schemas.openxmlformats.org/drawingml/2006/main" noChangeAspect="1"/>
+            </wp:cNvGraphicFramePr>
+            <a:graphic xmlns:a="http://schemas.openxmlformats.org/drawingml/2006/main">
+              <a:graphicData uri="http://schemas.openxmlformats.org/drawingml/2006/picture">
+                <pic:pic xmlns:pic="http://schemas.openxmlformats.org/drawingml/2006/picture">
+                  <pic:nvPicPr>
+                    <pic:cNvPr id="0" name=""/>
+                    <pic:cNvPicPr/>
+                  </pic:nvPicPr>
+                  <pic:blipFill>
+                    <a:blip r:embed="rId18"/>
+                    <a:stretch>
+                      <a:fillRect/>
+                    </a:stretch>
+                  </pic:blipFill>
+                  <pic:spPr>
+                    <a:xfrm>
+                      <a:off x="0" y="0"/>
+                      <a:ext cx="4181475" cy="762000"/>
+                    </a:xfrm>
+                    <a:prstGeom prst="rect">
+                      <a:avLst/>
+                    </a:prstGeom>
+                  </pic:spPr>
+                </pic:pic>
+              </a:graphicData>
+            </a:graphic>
+          </wp:inline>
+        </w:drawing>
+      </w:r>
+    </w:p>
+    <w:p/>
+    <w:p>
+      <w:r>
+        <w:rPr>
+          <w:rFonts w:hint="eastAsia"/>
+        </w:rPr>
+        <w:t>15 Oops! It</w:t>
+      </w:r>
+      <w:r>
+        <w:t>’</w:t>
+      </w:r>
+      <w:r>
+        <w:rPr>
+          <w:rFonts w:hint="eastAsia"/>
+        </w:rPr>
+        <w:t>s rejected, why is that? That</w:t>
+      </w:r>
+      <w:r>
+        <w:t>’</w:t>
+      </w:r>
+      <w:r>
+        <w:rPr>
+          <w:rFonts w:hint="eastAsia"/>
+        </w:rPr>
+        <w:t>s because we created a Readme file in the GitHub repository and if the local repository does not have every file in the online repository with the same name, then we cannot push it before we pulled (download) it.</w:t>
+      </w:r>
+    </w:p>
+    <w:p>
+      <w:r>
+        <w:rPr>
+          <w:noProof/>
+        </w:rPr>
+        <w:drawing>
+          <wp:inline distT="0" distB="0" distL="0" distR="0" wp14:anchorId="11A6F4EF" wp14:editId="5C588350">
+            <wp:extent cx="5274310" cy="1728191"/>
+            <wp:effectExtent l="0" t="0" r="2540" b="5715"/>
+            <wp:docPr id="19" name="图片 19"/>
+            <wp:cNvGraphicFramePr>
+              <a:graphicFrameLocks xmlns:a="http://schemas.openxmlformats.org/drawingml/2006/main" noChangeAspect="1"/>
+            </wp:cNvGraphicFramePr>
+            <a:graphic xmlns:a="http://schemas.openxmlformats.org/drawingml/2006/main">
+              <a:graphicData uri="http://schemas.openxmlformats.org/drawingml/2006/picture">
+                <pic:pic xmlns:pic="http://schemas.openxmlformats.org/drawingml/2006/picture">
+                  <pic:nvPicPr>
+                    <pic:cNvPr id="0" name=""/>
+                    <pic:cNvPicPr/>
+                  </pic:nvPicPr>
+                  <pic:blipFill>
+                    <a:blip r:embed="rId19"/>
+                    <a:stretch>
+                      <a:fillRect/>
+                    </a:stretch>
+                  </pic:blipFill>
+                  <pic:spPr>
+                    <a:xfrm>
+                      <a:off x="0" y="0"/>
+                      <a:ext cx="5274310" cy="1728191"/>
+                    </a:xfrm>
+                    <a:prstGeom prst="rect">
+                      <a:avLst/>
+                    </a:prstGeom>
+                  </pic:spPr>
+                </pic:pic>
+              </a:graphicData>
+            </a:graphic>
+          </wp:inline>
+        </w:drawing>
+      </w:r>
+    </w:p>
+    <w:p/>
+    <w:p>
+      <w:r>
+        <w:rPr>
+          <w:rFonts w:hint="eastAsia"/>
+        </w:rPr>
+        <w:t xml:space="preserve">16 So we pull the repository on </w:t>
+      </w:r>
+      <w:proofErr w:type="spellStart"/>
+      <w:r>
+        <w:rPr>
+          <w:rFonts w:hint="eastAsia"/>
+        </w:rPr>
+        <w:t>github</w:t>
+      </w:r>
+      <w:proofErr w:type="spellEnd"/>
+      <w:r>
+        <w:rPr>
+          <w:rFonts w:hint="eastAsia"/>
+        </w:rPr>
+        <w:t xml:space="preserve">. Remind that, </w:t>
+      </w:r>
+      <w:proofErr w:type="spellStart"/>
+      <w:r>
+        <w:rPr>
+          <w:rFonts w:hint="eastAsia"/>
+        </w:rPr>
+        <w:t>git</w:t>
+      </w:r>
+      <w:proofErr w:type="spellEnd"/>
+      <w:r>
+        <w:rPr>
+          <w:rFonts w:hint="eastAsia"/>
+        </w:rPr>
+        <w:t xml:space="preserve"> pull command will not only automatically copy and paste every file on GitHub repository to your local repository but also keep </w:t>
+      </w:r>
+      <w:proofErr w:type="gramStart"/>
+      <w:r>
+        <w:rPr>
+          <w:rFonts w:hint="eastAsia"/>
+        </w:rPr>
+        <w:t>all your</w:t>
+      </w:r>
+      <w:proofErr w:type="gramEnd"/>
+      <w:r>
+        <w:rPr>
+          <w:rFonts w:hint="eastAsia"/>
+        </w:rPr>
+        <w:t xml:space="preserve"> new local works safe at the same time.</w:t>
+      </w:r>
+    </w:p>
+    <w:p>
+      <w:r>
+        <w:rPr>
+          <w:noProof/>
+        </w:rPr>
+        <w:drawing>
+          <wp:inline distT="0" distB="0" distL="0" distR="0" wp14:anchorId="1800E1E6" wp14:editId="5DE3D896">
+            <wp:extent cx="4724400" cy="1724025"/>
+            <wp:effectExtent l="0" t="0" r="0" b="9525"/>
+            <wp:docPr id="20" name="图片 20"/>
+            <wp:cNvGraphicFramePr>
+              <a:graphicFrameLocks xmlns:a="http://schemas.openxmlformats.org/drawingml/2006/main" noChangeAspect="1"/>
+            </wp:cNvGraphicFramePr>
+            <a:graphic xmlns:a="http://schemas.openxmlformats.org/drawingml/2006/main">
+              <a:graphicData uri="http://schemas.openxmlformats.org/drawingml/2006/picture">
+                <pic:pic xmlns:pic="http://schemas.openxmlformats.org/drawingml/2006/picture">
+                  <pic:nvPicPr>
+                    <pic:cNvPr id="0" name=""/>
+                    <pic:cNvPicPr/>
+                  </pic:nvPicPr>
+                  <pic:blipFill>
+                    <a:blip r:embed="rId20"/>
+                    <a:stretch>
+                      <a:fillRect/>
+                    </a:stretch>
+                  </pic:blipFill>
+                  <pic:spPr>
+                    <a:xfrm>
+                      <a:off x="0" y="0"/>
+                      <a:ext cx="4724400" cy="1724025"/>
+                    </a:xfrm>
+                    <a:prstGeom prst="rect">
+                      <a:avLst/>
+                    </a:prstGeom>
+                  </pic:spPr>
+                </pic:pic>
+              </a:graphicData>
+            </a:graphic>
+          </wp:inline>
+        </w:drawing>
+      </w:r>
+    </w:p>
+    <w:p/>
+    <w:p>
+      <w:r>
+        <w:rPr>
+          <w:rFonts w:hint="eastAsia"/>
+        </w:rPr>
+        <w:t xml:space="preserve">17 Now we can push our works! </w:t>
+      </w:r>
+      <w:r>
+        <w:t>M</w:t>
+      </w:r>
+      <w:r>
+        <w:rPr>
+          <w:rFonts w:hint="eastAsia"/>
+        </w:rPr>
+        <w:t xml:space="preserve">y username is </w:t>
+      </w:r>
+      <w:proofErr w:type="spellStart"/>
+      <w:r>
+        <w:rPr>
+          <w:rFonts w:hint="eastAsia"/>
+        </w:rPr>
+        <w:t>iam-xiaoyi-</w:t>
+      </w:r>
+      <w:proofErr w:type="gramStart"/>
+      <w:r>
+        <w:rPr>
+          <w:rFonts w:hint="eastAsia"/>
+        </w:rPr>
+        <w:t>zhang</w:t>
+      </w:r>
+      <w:proofErr w:type="spellEnd"/>
+      <w:r>
+        <w:rPr>
+          <w:rFonts w:hint="eastAsia"/>
+        </w:rPr>
+        <w:t>,</w:t>
+      </w:r>
+      <w:proofErr w:type="gramEnd"/>
+      <w:r>
+        <w:rPr>
+          <w:rFonts w:hint="eastAsia"/>
+        </w:rPr>
+        <w:t xml:space="preserve"> you should use your own name.</w:t>
+      </w:r>
+    </w:p>
+    <w:p>
+      <w:r>
+        <w:rPr>
+          <w:noProof/>
+        </w:rPr>
+        <w:drawing>
+          <wp:inline distT="0" distB="0" distL="0" distR="0" wp14:anchorId="65A3EF1E" wp14:editId="2BB24C2F">
+            <wp:extent cx="4695825" cy="1657350"/>
+            <wp:effectExtent l="0" t="0" r="9525" b="0"/>
+            <wp:docPr id="21" name="图片 21"/>
+            <wp:cNvGraphicFramePr>
+              <a:graphicFrameLocks xmlns:a="http://schemas.openxmlformats.org/drawingml/2006/main" noChangeAspect="1"/>
+            </wp:cNvGraphicFramePr>
+            <a:graphic xmlns:a="http://schemas.openxmlformats.org/drawingml/2006/main">
+              <a:graphicData uri="http://schemas.openxmlformats.org/drawingml/2006/picture">
+                <pic:pic xmlns:pic="http://schemas.openxmlformats.org/drawingml/2006/picture">
+                  <pic:nvPicPr>
+                    <pic:cNvPr id="0" name=""/>
+                    <pic:cNvPicPr/>
+                  </pic:nvPicPr>
+                  <pic:blipFill>
+                    <a:blip r:embed="rId21"/>
+                    <a:stretch>
+                      <a:fillRect/>
+                    </a:stretch>
+                  </pic:blipFill>
+                  <pic:spPr>
+                    <a:xfrm>
+                      <a:off x="0" y="0"/>
+                      <a:ext cx="4695825" cy="1657350"/>
+                    </a:xfrm>
+                    <a:prstGeom prst="rect">
+                      <a:avLst/>
+                    </a:prstGeom>
+                  </pic:spPr>
+                </pic:pic>
+              </a:graphicData>
+            </a:graphic>
+          </wp:inline>
+        </w:drawing>
+      </w:r>
+    </w:p>
+    <w:p/>
+    <w:p>
+      <w:r>
+        <w:rPr>
+          <w:rFonts w:hint="eastAsia"/>
+        </w:rPr>
+        <w:t>18 Now, open my GitHub and I can see every file I committed!</w:t>
+      </w:r>
+    </w:p>
+    <w:p>
+      <w:r>
+        <w:rPr>
+          <w:noProof/>
+        </w:rPr>
+        <w:lastRenderedPageBreak/>
+        <w:drawing>
+          <wp:inline distT="0" distB="0" distL="0" distR="0" wp14:anchorId="09CBA33F" wp14:editId="345623F8">
+            <wp:extent cx="5274310" cy="2210449"/>
+            <wp:effectExtent l="0" t="0" r="2540" b="0"/>
+            <wp:docPr id="22" name="图片 22"/>
+            <wp:cNvGraphicFramePr>
+              <a:graphicFrameLocks xmlns:a="http://schemas.openxmlformats.org/drawingml/2006/main" noChangeAspect="1"/>
+            </wp:cNvGraphicFramePr>
+            <a:graphic xmlns:a="http://schemas.openxmlformats.org/drawingml/2006/main">
+              <a:graphicData uri="http://schemas.openxmlformats.org/drawingml/2006/picture">
+                <pic:pic xmlns:pic="http://schemas.openxmlformats.org/drawingml/2006/picture">
+                  <pic:nvPicPr>
+                    <pic:cNvPr id="0" name=""/>
+                    <pic:cNvPicPr/>
+                  </pic:nvPicPr>
+                  <pic:blipFill>
+                    <a:blip r:embed="rId22"/>
+                    <a:stretch>
+                      <a:fillRect/>
+                    </a:stretch>
+                  </pic:blipFill>
+                  <pic:spPr>
+                    <a:xfrm>
+                      <a:off x="0" y="0"/>
+                      <a:ext cx="5274310" cy="2210449"/>
+                    </a:xfrm>
+                    <a:prstGeom prst="rect">
+                      <a:avLst/>
+                    </a:prstGeom>
+                  </pic:spPr>
+                </pic:pic>
+              </a:graphicData>
+            </a:graphic>
+          </wp:inline>
+        </w:drawing>
+      </w:r>
+    </w:p>
+    <w:p>
+      <w:r>
+        <w:rPr>
+          <w:noProof/>
+        </w:rPr>
+        <w:drawing>
+          <wp:inline distT="0" distB="0" distL="0" distR="0" wp14:anchorId="46F02D9F" wp14:editId="01D9BDA3">
+            <wp:extent cx="5274310" cy="1648832"/>
+            <wp:effectExtent l="0" t="0" r="2540" b="8890"/>
+            <wp:docPr id="23" name="图片 23"/>
+            <wp:cNvGraphicFramePr>
+              <a:graphicFrameLocks xmlns:a="http://schemas.openxmlformats.org/drawingml/2006/main" noChangeAspect="1"/>
+            </wp:cNvGraphicFramePr>
+            <a:graphic xmlns:a="http://schemas.openxmlformats.org/drawingml/2006/main">
+              <a:graphicData uri="http://schemas.openxmlformats.org/drawingml/2006/picture">
+                <pic:pic xmlns:pic="http://schemas.openxmlformats.org/drawingml/2006/picture">
+                  <pic:nvPicPr>
+                    <pic:cNvPr id="0" name=""/>
+                    <pic:cNvPicPr/>
+                  </pic:nvPicPr>
+                  <pic:blipFill>
+                    <a:blip r:embed="rId23"/>
+                    <a:stretch>
+                      <a:fillRect/>
+                    </a:stretch>
+                  </pic:blipFill>
+                  <pic:spPr>
+                    <a:xfrm>
+                      <a:off x="0" y="0"/>
+                      <a:ext cx="5274310" cy="1648832"/>
+                    </a:xfrm>
+                    <a:prstGeom prst="rect">
+                      <a:avLst/>
+                    </a:prstGeom>
+                  </pic:spPr>
+                </pic:pic>
+              </a:graphicData>
+            </a:graphic>
+          </wp:inline>
+        </w:drawing>
+      </w:r>
+    </w:p>
+    <w:p/>
+    <w:p/>
     <w:sectPr>
       <w:pgSz w:w="11906" w:h="16838"/>
       <w:pgMar w:top="1440" w:right="1800" w:bottom="1440" w:left="1800" w:header="851" w:footer="992" w:gutter="0"/>

</xml_diff>

<commit_message>
modified Git version control docx
</commit_message>
<xml_diff>
--- a/class/How to use Git for version control.docx
+++ b/class/How to use Git for version control.docx
@@ -3,20 +3,214 @@
 <w:document xmlns:wpc="http://schemas.microsoft.com/office/word/2010/wordprocessingCanvas" xmlns:mc="http://schemas.openxmlformats.org/markup-compatibility/2006" xmlns:o="urn:schemas-microsoft-com:office:office" xmlns:r="http://schemas.openxmlformats.org/officeDocument/2006/relationships" xmlns:m="http://schemas.openxmlformats.org/officeDocument/2006/math" xmlns:v="urn:schemas-microsoft-com:vml" xmlns:wp14="http://schemas.microsoft.com/office/word/2010/wordprocessingDrawing" xmlns:wp="http://schemas.openxmlformats.org/drawingml/2006/wordprocessingDrawing" xmlns:w10="urn:schemas-microsoft-com:office:word" xmlns:w="http://schemas.openxmlformats.org/wordprocessingml/2006/main" xmlns:w14="http://schemas.microsoft.com/office/word/2010/wordml" xmlns:wpg="http://schemas.microsoft.com/office/word/2010/wordprocessingGroup" xmlns:wpi="http://schemas.microsoft.com/office/word/2010/wordprocessingInk" xmlns:wne="http://schemas.microsoft.com/office/word/2006/wordml" xmlns:wps="http://schemas.microsoft.com/office/word/2010/wordprocessingShape" mc:Ignorable="w14 wp14">
   <w:body>
     <w:p>
-      <w:r>
-        <w:rPr>
-          <w:rFonts w:hint="eastAsia"/>
+      <w:pPr>
+        <w:jc w:val="center"/>
+        <w:rPr>
+          <w:rFonts w:hint="eastAsia"/>
+          <w:b/>
+          <w:sz w:val="28"/>
+          <w:szCs w:val="28"/>
+        </w:rPr>
+      </w:pPr>
+      <w:r>
+        <w:rPr>
+          <w:rFonts w:hint="eastAsia"/>
+          <w:b/>
+          <w:sz w:val="28"/>
+          <w:szCs w:val="28"/>
+        </w:rPr>
+        <w:t xml:space="preserve">How to Work with </w:t>
+      </w:r>
+      <w:proofErr w:type="spellStart"/>
+      <w:r>
+        <w:rPr>
+          <w:rFonts w:hint="eastAsia"/>
+          <w:b/>
+          <w:sz w:val="28"/>
+          <w:szCs w:val="28"/>
+        </w:rPr>
+        <w:t>Git</w:t>
+      </w:r>
+      <w:proofErr w:type="spellEnd"/>
+      <w:r>
+        <w:rPr>
+          <w:rFonts w:hint="eastAsia"/>
+          <w:b/>
+          <w:sz w:val="28"/>
+          <w:szCs w:val="28"/>
+        </w:rPr>
+        <w:t>, GitHub in Rstudio</w:t>
+      </w:r>
+    </w:p>
+    <w:p>
+      <w:pPr>
+        <w:jc w:val="center"/>
+        <w:rPr>
+          <w:rFonts w:hint="eastAsia"/>
+          <w:b/>
+          <w:sz w:val="24"/>
+          <w:szCs w:val="24"/>
+        </w:rPr>
+      </w:pPr>
+      <w:r>
+        <w:rPr>
+          <w:rFonts w:hint="eastAsia"/>
+          <w:b/>
+          <w:sz w:val="24"/>
+          <w:szCs w:val="24"/>
+        </w:rPr>
+        <w:t>MA 615</w:t>
+      </w:r>
+    </w:p>
+    <w:p>
+      <w:pPr>
+        <w:rPr>
+          <w:rFonts w:hint="eastAsia"/>
+          <w:sz w:val="24"/>
+          <w:szCs w:val="24"/>
+        </w:rPr>
+      </w:pPr>
+    </w:p>
+    <w:p>
+      <w:pPr>
+        <w:rPr>
+          <w:sz w:val="24"/>
+          <w:szCs w:val="24"/>
+        </w:rPr>
+      </w:pPr>
+      <w:r>
+        <w:rPr>
+          <w:sz w:val="24"/>
+          <w:szCs w:val="24"/>
+        </w:rPr>
+        <w:t xml:space="preserve">Now that you have installed the software, </w:t>
+      </w:r>
+      <w:r>
+        <w:rPr>
+          <w:rFonts w:hint="eastAsia"/>
+          <w:sz w:val="24"/>
+          <w:szCs w:val="24"/>
+        </w:rPr>
+        <w:t xml:space="preserve">you need to </w:t>
+      </w:r>
+      <w:r>
+        <w:rPr>
+          <w:sz w:val="24"/>
+          <w:szCs w:val="24"/>
+        </w:rPr>
+        <w:t xml:space="preserve">set-up a directory for your work.  </w:t>
+      </w:r>
+    </w:p>
+    <w:p>
+      <w:pPr>
+        <w:rPr>
+          <w:sz w:val="24"/>
+          <w:szCs w:val="24"/>
+        </w:rPr>
+      </w:pPr>
+    </w:p>
+    <w:p>
+      <w:pPr>
+        <w:rPr>
+          <w:sz w:val="24"/>
+          <w:szCs w:val="24"/>
+        </w:rPr>
+      </w:pPr>
+      <w:r>
+        <w:rPr>
+          <w:sz w:val="24"/>
+          <w:szCs w:val="24"/>
+        </w:rPr>
+        <w:t xml:space="preserve">Create a MA615 folder for your assignments and projects.  </w:t>
+      </w:r>
+    </w:p>
+    <w:p>
+      <w:pPr>
+        <w:rPr>
+          <w:sz w:val="24"/>
+          <w:szCs w:val="24"/>
+        </w:rPr>
+      </w:pPr>
+      <w:r>
+        <w:rPr>
+          <w:sz w:val="24"/>
+          <w:szCs w:val="24"/>
+        </w:rPr>
+        <w:t>Then create a folder inside of the MA615 folder for your first assignment.</w:t>
+      </w:r>
+    </w:p>
+    <w:p>
+      <w:pPr>
+        <w:rPr>
+          <w:sz w:val="24"/>
+          <w:szCs w:val="24"/>
+        </w:rPr>
+      </w:pPr>
+    </w:p>
+    <w:p>
+      <w:pPr>
+        <w:rPr>
+          <w:rFonts w:hint="eastAsia"/>
+          <w:sz w:val="24"/>
+          <w:szCs w:val="24"/>
+        </w:rPr>
+      </w:pPr>
+      <w:r>
+        <w:rPr>
+          <w:sz w:val="24"/>
+          <w:szCs w:val="24"/>
+        </w:rPr>
+        <w:t>Open R studio</w:t>
+      </w:r>
+      <w:r>
+        <w:rPr>
+          <w:rFonts w:hint="eastAsia"/>
+          <w:sz w:val="24"/>
+          <w:szCs w:val="24"/>
+        </w:rPr>
+        <w:t xml:space="preserve"> and follow these steps.</w:t>
+      </w:r>
+    </w:p>
+    <w:p>
+      <w:pPr>
+        <w:rPr>
+          <w:rFonts w:hint="eastAsia"/>
+          <w:sz w:val="24"/>
+          <w:szCs w:val="24"/>
+        </w:rPr>
+      </w:pPr>
+    </w:p>
+    <w:p>
+      <w:pPr>
+        <w:rPr>
+          <w:sz w:val="24"/>
+          <w:szCs w:val="24"/>
+        </w:rPr>
+      </w:pPr>
+      <w:r>
+        <w:rPr>
+          <w:rFonts w:hint="eastAsia"/>
+          <w:sz w:val="24"/>
+          <w:szCs w:val="24"/>
         </w:rPr>
         <w:t>1 Open or create a project in Rstudio</w:t>
       </w:r>
     </w:p>
     <w:p>
+      <w:pPr>
+        <w:rPr>
+          <w:sz w:val="24"/>
+          <w:szCs w:val="24"/>
+        </w:rPr>
+      </w:pPr>
       <w:r>
         <w:rPr>
           <w:noProof/>
+          <w:sz w:val="24"/>
+          <w:szCs w:val="24"/>
         </w:rPr>
         <w:drawing>
-          <wp:inline distT="0" distB="0" distL="0" distR="0" wp14:anchorId="2DD2E81E" wp14:editId="7CF238EB">
+          <wp:inline distT="0" distB="0" distL="0" distR="0" wp14:anchorId="3B112EAF" wp14:editId="1D38C8AB">
             <wp:extent cx="5274310" cy="3127959"/>
             <wp:effectExtent l="0" t="0" r="2540" b="0"/>
             <wp:docPr id="1" name="图片 1"/>
@@ -52,25 +246,97 @@
         </w:drawing>
       </w:r>
     </w:p>
-    <w:p/>
-    <w:p>
-      <w:r>
-        <w:rPr>
-          <w:rFonts w:hint="eastAsia"/>
-        </w:rPr>
-        <w:t>2 Click on Tools tab -&gt; Version Control -&gt; Project Setup</w:t>
-      </w:r>
-      <w:r>
+    <w:p>
+      <w:pPr>
+        <w:rPr>
+          <w:sz w:val="24"/>
+          <w:szCs w:val="24"/>
+        </w:rPr>
+      </w:pPr>
+    </w:p>
+    <w:p>
+      <w:pPr>
+        <w:rPr>
+          <w:sz w:val="24"/>
+          <w:szCs w:val="24"/>
+        </w:rPr>
+      </w:pPr>
+      <w:r>
+        <w:rPr>
+          <w:rFonts w:hint="eastAsia"/>
+          <w:sz w:val="24"/>
+          <w:szCs w:val="24"/>
+        </w:rPr>
+        <w:t xml:space="preserve">2 Click on </w:t>
+      </w:r>
+      <w:r>
+        <w:rPr>
+          <w:rFonts w:hint="eastAsia"/>
+          <w:b/>
+          <w:sz w:val="24"/>
+          <w:szCs w:val="24"/>
+        </w:rPr>
+        <w:t>Tools</w:t>
+      </w:r>
+      <w:r>
+        <w:rPr>
+          <w:rFonts w:hint="eastAsia"/>
+          <w:sz w:val="24"/>
+          <w:szCs w:val="24"/>
+        </w:rPr>
+        <w:t xml:space="preserve"> tab -&gt; </w:t>
+      </w:r>
+      <w:r>
+        <w:rPr>
+          <w:rFonts w:hint="eastAsia"/>
+          <w:b/>
+          <w:sz w:val="24"/>
+          <w:szCs w:val="24"/>
+        </w:rPr>
+        <w:t>Version Control</w:t>
+      </w:r>
+      <w:r>
+        <w:rPr>
+          <w:rFonts w:hint="eastAsia"/>
+          <w:sz w:val="24"/>
+          <w:szCs w:val="24"/>
+        </w:rPr>
+        <w:t xml:space="preserve"> -&gt; </w:t>
+      </w:r>
+      <w:r>
+        <w:rPr>
+          <w:rFonts w:hint="eastAsia"/>
+          <w:b/>
+          <w:sz w:val="24"/>
+          <w:szCs w:val="24"/>
+        </w:rPr>
+        <w:t>Project Setup</w:t>
+      </w:r>
+      <w:r>
+        <w:rPr>
+          <w:sz w:val="24"/>
+          <w:szCs w:val="24"/>
+        </w:rPr>
         <w:t>…</w:t>
       </w:r>
     </w:p>
     <w:p>
+      <w:pPr>
+        <w:rPr>
+          <w:rFonts w:hint="eastAsia"/>
+          <w:sz w:val="24"/>
+          <w:szCs w:val="24"/>
+        </w:rPr>
+      </w:pPr>
       <w:r>
         <w:rPr>
           <w:noProof/>
-        </w:rPr>
+          <w:sz w:val="24"/>
+          <w:szCs w:val="24"/>
+        </w:rPr>
+        <w:lastRenderedPageBreak/>
         <w:drawing>
-          <wp:inline distT="0" distB="0" distL="0" distR="0" wp14:anchorId="71EB8FBA" wp14:editId="5CD6939F">
+          <wp:inline distT="0" distB="0" distL="0" distR="0" wp14:anchorId="2676FA7A" wp14:editId="3D73D032">
             <wp:extent cx="5274310" cy="2965578"/>
             <wp:effectExtent l="0" t="0" r="2540" b="6350"/>
             <wp:docPr id="2" name="图片 2"/>
@@ -107,9 +373,25 @@
       </w:r>
     </w:p>
     <w:p>
-      <w:r>
-        <w:rPr>
-          <w:rFonts w:hint="eastAsia"/>
+      <w:pPr>
+        <w:rPr>
+          <w:sz w:val="24"/>
+          <w:szCs w:val="24"/>
+        </w:rPr>
+      </w:pPr>
+    </w:p>
+    <w:p>
+      <w:pPr>
+        <w:rPr>
+          <w:sz w:val="24"/>
+          <w:szCs w:val="24"/>
+        </w:rPr>
+      </w:pPr>
+      <w:r>
+        <w:rPr>
+          <w:rFonts w:hint="eastAsia"/>
+          <w:sz w:val="24"/>
+          <w:szCs w:val="24"/>
         </w:rPr>
         <w:t xml:space="preserve">3 find the </w:t>
       </w:r>
@@ -117,6 +399,9 @@
       <w:r>
         <w:rPr>
           <w:rFonts w:hint="eastAsia"/>
+          <w:b/>
+          <w:sz w:val="24"/>
+          <w:szCs w:val="24"/>
         </w:rPr>
         <w:t>Git</w:t>
       </w:r>
@@ -124,13 +409,27 @@
       <w:r>
         <w:rPr>
           <w:rFonts w:hint="eastAsia"/>
-        </w:rPr>
-        <w:t xml:space="preserve">/SVN option and choose </w:t>
+          <w:b/>
+          <w:sz w:val="24"/>
+          <w:szCs w:val="24"/>
+        </w:rPr>
+        <w:t>/SVN</w:t>
+      </w:r>
+      <w:r>
+        <w:rPr>
+          <w:rFonts w:hint="eastAsia"/>
+          <w:sz w:val="24"/>
+          <w:szCs w:val="24"/>
+        </w:rPr>
+        <w:t xml:space="preserve"> option and choose </w:t>
       </w:r>
       <w:proofErr w:type="spellStart"/>
       <w:r>
         <w:rPr>
           <w:rFonts w:hint="eastAsia"/>
+          <w:b/>
+          <w:sz w:val="24"/>
+          <w:szCs w:val="24"/>
         </w:rPr>
         <w:t>Git</w:t>
       </w:r>
@@ -138,18 +437,28 @@
       <w:r>
         <w:rPr>
           <w:rFonts w:hint="eastAsia"/>
+          <w:sz w:val="24"/>
+          <w:szCs w:val="24"/>
         </w:rPr>
         <w:t xml:space="preserve"> in the Version control system</w:t>
       </w:r>
     </w:p>
     <w:p>
+      <w:pPr>
+        <w:rPr>
+          <w:rFonts w:hint="eastAsia"/>
+          <w:sz w:val="24"/>
+          <w:szCs w:val="24"/>
+        </w:rPr>
+      </w:pPr>
       <w:r>
         <w:rPr>
           <w:noProof/>
-        </w:rPr>
-        <w:lastRenderedPageBreak/>
+          <w:sz w:val="24"/>
+          <w:szCs w:val="24"/>
+        </w:rPr>
         <w:drawing>
-          <wp:inline distT="0" distB="0" distL="0" distR="0" wp14:anchorId="4D7718C8" wp14:editId="212796D2">
+          <wp:inline distT="0" distB="0" distL="0" distR="0" wp14:anchorId="1F06D8A5" wp14:editId="64B1FA8C">
             <wp:extent cx="5274310" cy="2965578"/>
             <wp:effectExtent l="0" t="0" r="2540" b="6350"/>
             <wp:docPr id="3" name="图片 3"/>
@@ -186,9 +495,25 @@
       </w:r>
     </w:p>
     <w:p>
-      <w:r>
-        <w:rPr>
-          <w:rFonts w:hint="eastAsia"/>
+      <w:pPr>
+        <w:rPr>
+          <w:sz w:val="24"/>
+          <w:szCs w:val="24"/>
+        </w:rPr>
+      </w:pPr>
+    </w:p>
+    <w:p>
+      <w:pPr>
+        <w:rPr>
+          <w:sz w:val="24"/>
+          <w:szCs w:val="24"/>
+        </w:rPr>
+      </w:pPr>
+      <w:r>
+        <w:rPr>
+          <w:rFonts w:hint="eastAsia"/>
+          <w:sz w:val="24"/>
+          <w:szCs w:val="24"/>
         </w:rPr>
         <w:t xml:space="preserve">4 </w:t>
       </w:r>
@@ -196,6 +521,8 @@
       <w:r>
         <w:rPr>
           <w:rFonts w:hint="eastAsia"/>
+          <w:sz w:val="24"/>
+          <w:szCs w:val="24"/>
         </w:rPr>
         <w:t>Click</w:t>
       </w:r>
@@ -203,34 +530,75 @@
       <w:r>
         <w:rPr>
           <w:rFonts w:hint="eastAsia"/>
+          <w:sz w:val="24"/>
+          <w:szCs w:val="24"/>
         </w:rPr>
         <w:t xml:space="preserve"> </w:t>
       </w:r>
       <w:r>
+        <w:rPr>
+          <w:sz w:val="24"/>
+          <w:szCs w:val="24"/>
+        </w:rPr>
         <w:t>“</w:t>
       </w:r>
       <w:r>
         <w:rPr>
           <w:rFonts w:hint="eastAsia"/>
+          <w:b/>
+          <w:sz w:val="24"/>
+          <w:szCs w:val="24"/>
         </w:rPr>
         <w:t>OK</w:t>
       </w:r>
       <w:r>
+        <w:rPr>
+          <w:sz w:val="24"/>
+          <w:szCs w:val="24"/>
+        </w:rPr>
         <w:t>”</w:t>
       </w:r>
     </w:p>
-    <w:p/>
-    <w:p>
-      <w:r>
-        <w:rPr>
-          <w:rFonts w:hint="eastAsia"/>
-        </w:rPr>
-        <w:t xml:space="preserve">5 After step 3 and 4, there will be a </w:t>
+    <w:p>
+      <w:pPr>
+        <w:rPr>
+          <w:sz w:val="24"/>
+          <w:szCs w:val="24"/>
+        </w:rPr>
+      </w:pPr>
+    </w:p>
+    <w:p>
+      <w:pPr>
+        <w:rPr>
+          <w:rFonts w:hint="eastAsia"/>
+          <w:sz w:val="24"/>
+          <w:szCs w:val="24"/>
+        </w:rPr>
+      </w:pPr>
+      <w:r>
+        <w:rPr>
+          <w:rFonts w:hint="eastAsia"/>
+          <w:sz w:val="24"/>
+          <w:szCs w:val="24"/>
+        </w:rPr>
+        <w:t>5 After step 3 and 4, there will be a</w:t>
+      </w:r>
+      <w:r>
+        <w:rPr>
+          <w:rFonts w:hint="eastAsia"/>
+          <w:b/>
+          <w:sz w:val="24"/>
+          <w:szCs w:val="24"/>
+        </w:rPr>
+        <w:t xml:space="preserve"> </w:t>
       </w:r>
       <w:proofErr w:type="spellStart"/>
       <w:r>
         <w:rPr>
           <w:rFonts w:hint="eastAsia"/>
+          <w:b/>
+          <w:sz w:val="24"/>
+          <w:szCs w:val="24"/>
         </w:rPr>
         <w:t>Git</w:t>
       </w:r>
@@ -238,48 +606,145 @@
       <w:r>
         <w:rPr>
           <w:rFonts w:hint="eastAsia"/>
-        </w:rPr>
-        <w:t xml:space="preserve"> tab next to Environment and History tab on the top right of the interface. Then you can check scripts and files that you want to commit.  </w:t>
-      </w:r>
-      <w:r>
-        <w:rPr>
-          <w:rFonts w:hint="eastAsia"/>
+          <w:sz w:val="24"/>
+          <w:szCs w:val="24"/>
+        </w:rPr>
+        <w:t xml:space="preserve"> tab next to </w:t>
+      </w:r>
+      <w:r>
+        <w:rPr>
+          <w:rFonts w:hint="eastAsia"/>
+          <w:b/>
+          <w:sz w:val="24"/>
+          <w:szCs w:val="24"/>
+        </w:rPr>
+        <w:t>Environment</w:t>
+      </w:r>
+      <w:r>
+        <w:rPr>
+          <w:rFonts w:hint="eastAsia"/>
+          <w:sz w:val="24"/>
+          <w:szCs w:val="24"/>
+        </w:rPr>
+        <w:t xml:space="preserve"> and </w:t>
+      </w:r>
+      <w:r>
+        <w:rPr>
+          <w:rFonts w:hint="eastAsia"/>
+          <w:b/>
+          <w:sz w:val="24"/>
+          <w:szCs w:val="24"/>
+        </w:rPr>
+        <w:t>History</w:t>
+      </w:r>
+      <w:r>
+        <w:rPr>
+          <w:rFonts w:hint="eastAsia"/>
+          <w:sz w:val="24"/>
+          <w:szCs w:val="24"/>
+        </w:rPr>
+        <w:t xml:space="preserve"> tab on the top right of the interface. </w:t>
+      </w:r>
+    </w:p>
+    <w:p>
+      <w:pPr>
+        <w:rPr>
+          <w:rFonts w:hint="eastAsia"/>
+          <w:sz w:val="24"/>
+          <w:szCs w:val="24"/>
+        </w:rPr>
+      </w:pPr>
+      <w:r>
+        <w:rPr>
+          <w:rFonts w:hint="eastAsia"/>
+          <w:sz w:val="24"/>
+          <w:szCs w:val="24"/>
+        </w:rPr>
+        <w:t xml:space="preserve">Then you can check scripts and files that you want to commit.  </w:t>
+      </w:r>
+      <w:r>
+        <w:rPr>
+          <w:rFonts w:hint="eastAsia"/>
+          <w:sz w:val="24"/>
+          <w:szCs w:val="24"/>
         </w:rPr>
         <w:t xml:space="preserve">Then, you click the </w:t>
       </w:r>
       <w:r>
+        <w:rPr>
+          <w:sz w:val="24"/>
+          <w:szCs w:val="24"/>
+        </w:rPr>
         <w:t>“</w:t>
       </w:r>
       <w:r>
         <w:rPr>
           <w:rFonts w:hint="eastAsia"/>
+          <w:b/>
+          <w:sz w:val="24"/>
+          <w:szCs w:val="24"/>
         </w:rPr>
         <w:t>Commit</w:t>
       </w:r>
       <w:r>
+        <w:rPr>
+          <w:sz w:val="24"/>
+          <w:szCs w:val="24"/>
+        </w:rPr>
         <w:t>”</w:t>
       </w:r>
       <w:r>
         <w:rPr>
           <w:rFonts w:hint="eastAsia"/>
-        </w:rPr>
-        <w:t xml:space="preserve"> button.  Status </w:t>
-      </w:r>
-      <w:r>
+          <w:sz w:val="24"/>
+          <w:szCs w:val="24"/>
+        </w:rPr>
+        <w:t xml:space="preserve"> button.  </w:t>
+      </w:r>
+    </w:p>
+    <w:p>
+      <w:pPr>
+        <w:rPr>
+          <w:sz w:val="24"/>
+          <w:szCs w:val="24"/>
+        </w:rPr>
+      </w:pPr>
+      <w:r>
+        <w:rPr>
+          <w:rFonts w:hint="eastAsia"/>
+          <w:sz w:val="24"/>
+          <w:szCs w:val="24"/>
+        </w:rPr>
+        <w:t xml:space="preserve">Status </w:t>
+      </w:r>
+      <w:r>
+        <w:rPr>
+          <w:sz w:val="24"/>
+          <w:szCs w:val="24"/>
+        </w:rPr>
         <w:t>“</w:t>
       </w:r>
       <w:r>
         <w:rPr>
           <w:rFonts w:hint="eastAsia"/>
+          <w:b/>
+          <w:sz w:val="24"/>
+          <w:szCs w:val="24"/>
         </w:rPr>
         <w:t>A</w:t>
       </w:r>
       <w:r>
+        <w:rPr>
+          <w:sz w:val="24"/>
+          <w:szCs w:val="24"/>
+        </w:rPr>
         <w:t>”</w:t>
       </w:r>
       <w:r>
         <w:rPr>
           <w:rFonts w:hint="eastAsia"/>
+          <w:sz w:val="24"/>
+          <w:szCs w:val="24"/>
         </w:rPr>
         <w:t xml:space="preserve"> means you have never committed this file before, and it has just been added to your </w:t>
       </w:r>
@@ -287,6 +752,8 @@
       <w:r>
         <w:rPr>
           <w:rFonts w:hint="eastAsia"/>
+          <w:sz w:val="24"/>
+          <w:szCs w:val="24"/>
         </w:rPr>
         <w:t>Git</w:t>
       </w:r>
@@ -294,17 +761,28 @@
       <w:r>
         <w:rPr>
           <w:rFonts w:hint="eastAsia"/>
+          <w:sz w:val="24"/>
+          <w:szCs w:val="24"/>
         </w:rPr>
         <w:t xml:space="preserve"> repository.</w:t>
       </w:r>
     </w:p>
     <w:p>
+      <w:pPr>
+        <w:rPr>
+          <w:sz w:val="24"/>
+          <w:szCs w:val="24"/>
+        </w:rPr>
+      </w:pPr>
       <w:r>
         <w:rPr>
           <w:noProof/>
-        </w:rPr>
+          <w:sz w:val="24"/>
+          <w:szCs w:val="24"/>
+        </w:rPr>
+        <w:lastRenderedPageBreak/>
         <w:drawing>
-          <wp:inline distT="0" distB="0" distL="0" distR="0" wp14:anchorId="51FDF72F" wp14:editId="11E638F0">
+          <wp:inline distT="0" distB="0" distL="0" distR="0" wp14:anchorId="1AE5A713" wp14:editId="7747520D">
             <wp:extent cx="5274310" cy="2147572"/>
             <wp:effectExtent l="0" t="0" r="2540" b="5080"/>
             <wp:docPr id="6" name="图片 6"/>
@@ -340,17 +818,34 @@
         </w:drawing>
       </w:r>
     </w:p>
-    <w:p/>
-    <w:p>
-      <w:r>
-        <w:rPr>
-          <w:rFonts w:hint="eastAsia"/>
+    <w:p>
+      <w:pPr>
+        <w:rPr>
+          <w:sz w:val="24"/>
+          <w:szCs w:val="24"/>
+        </w:rPr>
+      </w:pPr>
+    </w:p>
+    <w:p>
+      <w:pPr>
+        <w:rPr>
+          <w:sz w:val="24"/>
+          <w:szCs w:val="24"/>
+        </w:rPr>
+      </w:pPr>
+      <w:r>
+        <w:rPr>
+          <w:rFonts w:hint="eastAsia"/>
+          <w:sz w:val="24"/>
+          <w:szCs w:val="24"/>
         </w:rPr>
         <w:t xml:space="preserve">6 </w:t>
       </w:r>
       <w:r>
         <w:rPr>
           <w:rFonts w:hint="eastAsia"/>
+          <w:sz w:val="24"/>
+          <w:szCs w:val="24"/>
         </w:rPr>
         <w:t xml:space="preserve">This is the window that pops out when you click on the commit button under </w:t>
       </w:r>
@@ -358,6 +853,8 @@
       <w:r>
         <w:rPr>
           <w:rFonts w:hint="eastAsia"/>
+          <w:sz w:val="24"/>
+          <w:szCs w:val="24"/>
         </w:rPr>
         <w:t>Git</w:t>
       </w:r>
@@ -365,39 +862,58 @@
       <w:r>
         <w:rPr>
           <w:rFonts w:hint="eastAsia"/>
+          <w:sz w:val="24"/>
+          <w:szCs w:val="24"/>
         </w:rPr>
         <w:t xml:space="preserve"> tab. </w:t>
       </w:r>
       <w:r>
         <w:rPr>
           <w:rFonts w:hint="eastAsia"/>
+          <w:sz w:val="24"/>
+          <w:szCs w:val="24"/>
         </w:rPr>
         <w:t xml:space="preserve"> Note that you have to say some</w:t>
       </w:r>
       <w:r>
         <w:rPr>
           <w:rFonts w:hint="eastAsia"/>
+          <w:sz w:val="24"/>
+          <w:szCs w:val="24"/>
         </w:rPr>
         <w:t xml:space="preserve">thing, like what are those files, why you did this, anything you want in the commit message. </w:t>
       </w:r>
       <w:r>
+        <w:rPr>
+          <w:sz w:val="24"/>
+          <w:szCs w:val="24"/>
+        </w:rPr>
         <w:t>Y</w:t>
       </w:r>
       <w:r>
         <w:rPr>
           <w:rFonts w:hint="eastAsia"/>
+          <w:sz w:val="24"/>
+          <w:szCs w:val="24"/>
         </w:rPr>
         <w:t>ou cannot leave this place blank.</w:t>
       </w:r>
     </w:p>
     <w:p>
+      <w:pPr>
+        <w:rPr>
+          <w:sz w:val="24"/>
+          <w:szCs w:val="24"/>
+        </w:rPr>
+      </w:pPr>
       <w:r>
         <w:rPr>
           <w:noProof/>
-        </w:rPr>
-        <w:lastRenderedPageBreak/>
+          <w:sz w:val="24"/>
+          <w:szCs w:val="24"/>
+        </w:rPr>
         <w:drawing>
-          <wp:inline distT="0" distB="0" distL="0" distR="0" wp14:anchorId="1EA10FCD" wp14:editId="14C7DAC4">
+          <wp:inline distT="0" distB="0" distL="0" distR="0" wp14:anchorId="0623A7E0" wp14:editId="20EBE61D">
             <wp:extent cx="5274310" cy="1725749"/>
             <wp:effectExtent l="0" t="0" r="2540" b="8255"/>
             <wp:docPr id="7" name="图片 7"/>
@@ -433,49 +949,94 @@
         </w:drawing>
       </w:r>
     </w:p>
-    <w:p/>
-    <w:p>
-      <w:r>
-        <w:rPr>
-          <w:rFonts w:hint="eastAsia"/>
+    <w:p>
+      <w:pPr>
+        <w:rPr>
+          <w:sz w:val="24"/>
+          <w:szCs w:val="24"/>
+        </w:rPr>
+      </w:pPr>
+    </w:p>
+    <w:p>
+      <w:pPr>
+        <w:rPr>
+          <w:sz w:val="24"/>
+          <w:szCs w:val="24"/>
+        </w:rPr>
+      </w:pPr>
+      <w:r>
+        <w:rPr>
+          <w:rFonts w:hint="eastAsia"/>
+          <w:sz w:val="24"/>
+          <w:szCs w:val="24"/>
         </w:rPr>
         <w:t xml:space="preserve">7 </w:t>
       </w:r>
       <w:r>
         <w:rPr>
           <w:rFonts w:hint="eastAsia"/>
+          <w:sz w:val="24"/>
+          <w:szCs w:val="24"/>
         </w:rPr>
         <w:t xml:space="preserve">After you click the </w:t>
       </w:r>
       <w:r>
+        <w:rPr>
+          <w:sz w:val="24"/>
+          <w:szCs w:val="24"/>
+        </w:rPr>
         <w:t>“</w:t>
       </w:r>
       <w:proofErr w:type="gramStart"/>
       <w:r>
         <w:rPr>
           <w:rFonts w:hint="eastAsia"/>
-        </w:rPr>
-        <w:t xml:space="preserve">Commit </w:t>
-      </w:r>
-      <w:r>
+          <w:b/>
+          <w:sz w:val="24"/>
+          <w:szCs w:val="24"/>
+        </w:rPr>
+        <w:t>Commit</w:t>
+      </w:r>
+      <w:r>
+        <w:rPr>
+          <w:rFonts w:hint="eastAsia"/>
+          <w:sz w:val="24"/>
+          <w:szCs w:val="24"/>
+        </w:rPr>
+        <w:t xml:space="preserve"> </w:t>
+      </w:r>
+      <w:r>
+        <w:rPr>
+          <w:sz w:val="24"/>
+          <w:szCs w:val="24"/>
+        </w:rPr>
         <w:t>”</w:t>
       </w:r>
       <w:proofErr w:type="gramEnd"/>
       <w:r>
         <w:rPr>
           <w:rFonts w:hint="eastAsia"/>
+          <w:sz w:val="24"/>
+          <w:szCs w:val="24"/>
         </w:rPr>
         <w:t xml:space="preserve"> button in this window, you will see something like this, which means you have committed successfully.</w:t>
       </w:r>
     </w:p>
-    <w:p/>
-    <w:p>
+    <w:p>
+      <w:pPr>
+        <w:rPr>
+          <w:sz w:val="24"/>
+          <w:szCs w:val="24"/>
+        </w:rPr>
+      </w:pPr>
       <w:r>
         <w:rPr>
           <w:noProof/>
+          <w:sz w:val="24"/>
+          <w:szCs w:val="24"/>
         </w:rPr>
         <w:drawing>
-          <wp:inline distT="0" distB="0" distL="0" distR="0" wp14:anchorId="398E7D61" wp14:editId="38C8447A">
+          <wp:inline distT="0" distB="0" distL="0" distR="0" wp14:anchorId="14E7A0AF" wp14:editId="150C0B41">
             <wp:extent cx="5274310" cy="1904001"/>
             <wp:effectExtent l="0" t="0" r="2540" b="1270"/>
             <wp:docPr id="8" name="图片 8"/>
@@ -511,26 +1072,49 @@
         </w:drawing>
       </w:r>
     </w:p>
-    <w:p/>
-    <w:p>
-      <w:r>
-        <w:rPr>
-          <w:rFonts w:hint="eastAsia"/>
+    <w:p>
+      <w:pPr>
+        <w:rPr>
+          <w:sz w:val="24"/>
+          <w:szCs w:val="24"/>
+        </w:rPr>
+      </w:pPr>
+    </w:p>
+    <w:p>
+      <w:pPr>
+        <w:rPr>
+          <w:sz w:val="24"/>
+          <w:szCs w:val="24"/>
+        </w:rPr>
+      </w:pPr>
+      <w:r>
+        <w:rPr>
+          <w:rFonts w:hint="eastAsia"/>
+          <w:sz w:val="24"/>
+          <w:szCs w:val="24"/>
         </w:rPr>
         <w:t>8</w:t>
       </w:r>
       <w:r>
         <w:rPr>
           <w:rFonts w:hint="eastAsia"/>
+          <w:sz w:val="24"/>
+          <w:szCs w:val="24"/>
         </w:rPr>
         <w:t xml:space="preserve"> As soon as your files are </w:t>
       </w:r>
       <w:r>
+        <w:rPr>
+          <w:sz w:val="24"/>
+          <w:szCs w:val="24"/>
+        </w:rPr>
         <w:t>committed</w:t>
       </w:r>
       <w:r>
         <w:rPr>
           <w:rFonts w:hint="eastAsia"/>
+          <w:sz w:val="24"/>
+          <w:szCs w:val="24"/>
         </w:rPr>
         <w:t xml:space="preserve">, they will no longer show up under </w:t>
       </w:r>
@@ -538,12 +1122,16 @@
       <w:r>
         <w:rPr>
           <w:rFonts w:hint="eastAsia"/>
+          <w:sz w:val="24"/>
+          <w:szCs w:val="24"/>
         </w:rPr>
         <w:t>Gi</w:t>
       </w:r>
       <w:r>
         <w:rPr>
           <w:rFonts w:hint="eastAsia"/>
+          <w:sz w:val="24"/>
+          <w:szCs w:val="24"/>
         </w:rPr>
         <w:t>t</w:t>
       </w:r>
@@ -551,17 +1139,28 @@
       <w:r>
         <w:rPr>
           <w:rFonts w:hint="eastAsia"/>
+          <w:sz w:val="24"/>
+          <w:szCs w:val="24"/>
         </w:rPr>
         <w:t xml:space="preserve"> tab, unless you changed them.</w:t>
       </w:r>
     </w:p>
     <w:p>
+      <w:pPr>
+        <w:rPr>
+          <w:sz w:val="24"/>
+          <w:szCs w:val="24"/>
+        </w:rPr>
+      </w:pPr>
       <w:r>
         <w:rPr>
           <w:noProof/>
-        </w:rPr>
+          <w:sz w:val="24"/>
+          <w:szCs w:val="24"/>
+        </w:rPr>
+        <w:lastRenderedPageBreak/>
         <w:drawing>
-          <wp:inline distT="0" distB="0" distL="0" distR="0" wp14:anchorId="5DEF9604" wp14:editId="3F784E41">
+          <wp:inline distT="0" distB="0" distL="0" distR="0" wp14:anchorId="0A188080" wp14:editId="690677B4">
             <wp:extent cx="5274310" cy="2138415"/>
             <wp:effectExtent l="0" t="0" r="2540" b="0"/>
             <wp:docPr id="9" name="图片 9"/>
@@ -597,18 +1196,52 @@
         </w:drawing>
       </w:r>
     </w:p>
-    <w:p/>
-    <w:p>
-      <w:r>
-        <w:rPr>
-          <w:rFonts w:hint="eastAsia"/>
-        </w:rPr>
-        <w:t>9 Now if I add a new line in the file script-</w:t>
+    <w:p>
+      <w:pPr>
+        <w:rPr>
+          <w:sz w:val="24"/>
+          <w:szCs w:val="24"/>
+        </w:rPr>
+      </w:pPr>
+    </w:p>
+    <w:p>
+      <w:pPr>
+        <w:rPr>
+          <w:rFonts w:hint="eastAsia"/>
+          <w:sz w:val="24"/>
+          <w:szCs w:val="24"/>
+        </w:rPr>
+      </w:pPr>
+      <w:r>
+        <w:rPr>
+          <w:rFonts w:hint="eastAsia"/>
+          <w:sz w:val="24"/>
+          <w:szCs w:val="24"/>
+        </w:rPr>
+        <w:t>9 Now if I add</w:t>
+      </w:r>
+      <w:r>
+        <w:rPr>
+          <w:rFonts w:hint="eastAsia"/>
+          <w:sz w:val="24"/>
+          <w:szCs w:val="24"/>
+        </w:rPr>
+        <w:t>ed</w:t>
+      </w:r>
+      <w:r>
+        <w:rPr>
+          <w:rFonts w:hint="eastAsia"/>
+          <w:sz w:val="24"/>
+          <w:szCs w:val="24"/>
+        </w:rPr>
+        <w:t xml:space="preserve"> a new line in the file script-</w:t>
       </w:r>
       <w:proofErr w:type="spellStart"/>
       <w:r>
         <w:rPr>
           <w:rFonts w:hint="eastAsia"/>
+          <w:sz w:val="24"/>
+          <w:szCs w:val="24"/>
         </w:rPr>
         <w:t>plot.R</w:t>
       </w:r>
@@ -616,51 +1249,97 @@
       <w:r>
         <w:rPr>
           <w:rFonts w:hint="eastAsia"/>
+          <w:sz w:val="24"/>
+          <w:szCs w:val="24"/>
         </w:rPr>
         <w:t>, we could see it again.</w:t>
       </w:r>
       <w:r>
         <w:rPr>
           <w:rFonts w:hint="eastAsia"/>
-        </w:rPr>
-        <w:t xml:space="preserve">  The status </w:t>
-      </w:r>
-      <w:r>
+          <w:sz w:val="24"/>
+          <w:szCs w:val="24"/>
+        </w:rPr>
+        <w:t xml:space="preserve">  </w:t>
+      </w:r>
+    </w:p>
+    <w:p>
+      <w:pPr>
+        <w:rPr>
+          <w:sz w:val="24"/>
+          <w:szCs w:val="24"/>
+        </w:rPr>
+      </w:pPr>
+      <w:r>
+        <w:rPr>
+          <w:rFonts w:hint="eastAsia"/>
+          <w:sz w:val="24"/>
+          <w:szCs w:val="24"/>
+        </w:rPr>
+        <w:t xml:space="preserve">The status </w:t>
+      </w:r>
+      <w:r>
+        <w:rPr>
+          <w:sz w:val="24"/>
+          <w:szCs w:val="24"/>
+        </w:rPr>
         <w:t>“</w:t>
       </w:r>
       <w:r>
         <w:rPr>
           <w:rFonts w:hint="eastAsia"/>
+          <w:b/>
+          <w:sz w:val="24"/>
+          <w:szCs w:val="24"/>
         </w:rPr>
         <w:t>M</w:t>
       </w:r>
       <w:r>
+        <w:rPr>
+          <w:sz w:val="24"/>
+          <w:szCs w:val="24"/>
+        </w:rPr>
         <w:t>”</w:t>
       </w:r>
       <w:r>
         <w:rPr>
           <w:rFonts w:hint="eastAsia"/>
+          <w:sz w:val="24"/>
+          <w:szCs w:val="24"/>
         </w:rPr>
         <w:t xml:space="preserve"> indicates that you had </w:t>
       </w:r>
       <w:r>
+        <w:rPr>
+          <w:sz w:val="24"/>
+          <w:szCs w:val="24"/>
+        </w:rPr>
         <w:t>committed</w:t>
       </w:r>
       <w:r>
         <w:rPr>
           <w:rFonts w:hint="eastAsia"/>
+          <w:sz w:val="24"/>
+          <w:szCs w:val="24"/>
         </w:rPr>
         <w:t xml:space="preserve"> this file before and now you changed it.</w:t>
       </w:r>
     </w:p>
     <w:p>
+      <w:pPr>
+        <w:rPr>
+          <w:sz w:val="24"/>
+          <w:szCs w:val="24"/>
+        </w:rPr>
+      </w:pPr>
       <w:r>
         <w:rPr>
           <w:noProof/>
-        </w:rPr>
-        <w:lastRenderedPageBreak/>
+          <w:sz w:val="24"/>
+          <w:szCs w:val="24"/>
+        </w:rPr>
         <w:drawing>
-          <wp:inline distT="0" distB="0" distL="0" distR="0" wp14:anchorId="1BB3FCCF" wp14:editId="1F533464">
+          <wp:inline distT="0" distB="0" distL="0" distR="0" wp14:anchorId="382B1FFD" wp14:editId="69770074">
             <wp:extent cx="4914900" cy="3514725"/>
             <wp:effectExtent l="0" t="0" r="0" b="9525"/>
             <wp:docPr id="10" name="图片 10"/>
@@ -697,12 +1376,21 @@
       </w:r>
     </w:p>
     <w:p>
+      <w:pPr>
+        <w:rPr>
+          <w:sz w:val="24"/>
+          <w:szCs w:val="24"/>
+        </w:rPr>
+      </w:pPr>
       <w:r>
         <w:rPr>
           <w:noProof/>
-        </w:rPr>
+          <w:sz w:val="24"/>
+          <w:szCs w:val="24"/>
+        </w:rPr>
+        <w:lastRenderedPageBreak/>
         <w:drawing>
-          <wp:inline distT="0" distB="0" distL="0" distR="0" wp14:anchorId="55717A5D" wp14:editId="74901431">
+          <wp:inline distT="0" distB="0" distL="0" distR="0" wp14:anchorId="1559504A" wp14:editId="1E69DACF">
             <wp:extent cx="5274310" cy="2361841"/>
             <wp:effectExtent l="0" t="0" r="2540" b="635"/>
             <wp:docPr id="11" name="图片 11"/>
@@ -738,31 +1426,95 @@
         </w:drawing>
       </w:r>
     </w:p>
-    <w:p/>
-    <w:p>
-      <w:r>
-        <w:rPr>
-          <w:rFonts w:hint="eastAsia"/>
+    <w:p>
+      <w:pPr>
+        <w:rPr>
+          <w:sz w:val="24"/>
+          <w:szCs w:val="24"/>
+        </w:rPr>
+      </w:pPr>
+    </w:p>
+    <w:p>
+      <w:pPr>
+        <w:rPr>
+          <w:sz w:val="24"/>
+          <w:szCs w:val="24"/>
+        </w:rPr>
+      </w:pPr>
+      <w:r>
+        <w:rPr>
+          <w:rFonts w:hint="eastAsia"/>
+          <w:sz w:val="24"/>
+          <w:szCs w:val="24"/>
         </w:rPr>
         <w:t>10</w:t>
       </w:r>
       <w:r>
         <w:rPr>
           <w:rFonts w:hint="eastAsia"/>
-        </w:rPr>
-        <w:t xml:space="preserve"> Now we want to put the repository onto GitHub. First, go to Tools -&gt; Global </w:t>
+          <w:sz w:val="24"/>
+          <w:szCs w:val="24"/>
+        </w:rPr>
+        <w:t xml:space="preserve"> Now we want to put the repository onto GitHub. First, go to </w:t>
+      </w:r>
+      <w:r>
+        <w:rPr>
+          <w:rFonts w:hint="eastAsia"/>
+          <w:b/>
+          <w:sz w:val="24"/>
+          <w:szCs w:val="24"/>
+        </w:rPr>
+        <w:t>Tools</w:t>
+      </w:r>
+      <w:r>
+        <w:rPr>
+          <w:rFonts w:hint="eastAsia"/>
+          <w:sz w:val="24"/>
+          <w:szCs w:val="24"/>
+        </w:rPr>
+        <w:t xml:space="preserve"> -&gt; </w:t>
+      </w:r>
+      <w:r>
+        <w:rPr>
+          <w:rFonts w:hint="eastAsia"/>
+          <w:b/>
+          <w:sz w:val="24"/>
+          <w:szCs w:val="24"/>
+        </w:rPr>
+        <w:t>Global</w:t>
+      </w:r>
+      <w:r>
+        <w:rPr>
+          <w:rFonts w:hint="eastAsia"/>
+          <w:sz w:val="24"/>
+          <w:szCs w:val="24"/>
+        </w:rPr>
+        <w:t xml:space="preserve"> </w:t>
       </w:r>
       <w:proofErr w:type="gramStart"/>
       <w:r>
         <w:rPr>
           <w:rFonts w:hint="eastAsia"/>
-        </w:rPr>
-        <w:t>Options(</w:t>
+          <w:b/>
+          <w:sz w:val="24"/>
+          <w:szCs w:val="24"/>
+        </w:rPr>
+        <w:t>Options</w:t>
+      </w:r>
+      <w:r>
+        <w:rPr>
+          <w:rFonts w:hint="eastAsia"/>
+          <w:sz w:val="24"/>
+          <w:szCs w:val="24"/>
+        </w:rPr>
+        <w:t>(</w:t>
       </w:r>
       <w:proofErr w:type="gramEnd"/>
       <w:r>
         <w:rPr>
           <w:rFonts w:hint="eastAsia"/>
+          <w:sz w:val="24"/>
+          <w:szCs w:val="24"/>
         </w:rPr>
         <w:t>!!</w:t>
       </w:r>
@@ -770,6 +1522,8 @@
       <w:r>
         <w:rPr>
           <w:rFonts w:hint="eastAsia"/>
+          <w:sz w:val="24"/>
+          <w:szCs w:val="24"/>
         </w:rPr>
         <w:t>not</w:t>
       </w:r>
@@ -777,6 +1531,8 @@
       <w:r>
         <w:rPr>
           <w:rFonts w:hint="eastAsia"/>
+          <w:sz w:val="24"/>
+          <w:szCs w:val="24"/>
         </w:rPr>
         <w:t xml:space="preserve"> project options!!) -&gt; </w:t>
       </w:r>
@@ -784,6 +1540,9 @@
       <w:r>
         <w:rPr>
           <w:rFonts w:hint="eastAsia"/>
+          <w:b/>
+          <w:sz w:val="24"/>
+          <w:szCs w:val="24"/>
         </w:rPr>
         <w:t>Git</w:t>
       </w:r>
@@ -791,19 +1550,28 @@
       <w:r>
         <w:rPr>
           <w:rFonts w:hint="eastAsia"/>
+          <w:b/>
+          <w:sz w:val="24"/>
+          <w:szCs w:val="24"/>
         </w:rPr>
         <w:t>/SVN</w:t>
       </w:r>
     </w:p>
-    <w:p/>
-    <w:p>
+    <w:p>
+      <w:pPr>
+        <w:rPr>
+          <w:sz w:val="24"/>
+          <w:szCs w:val="24"/>
+        </w:rPr>
+      </w:pPr>
       <w:r>
         <w:rPr>
           <w:noProof/>
-        </w:rPr>
-        <w:lastRenderedPageBreak/>
+          <w:sz w:val="24"/>
+          <w:szCs w:val="24"/>
+        </w:rPr>
         <w:drawing>
-          <wp:inline distT="0" distB="0" distL="0" distR="0" wp14:anchorId="376B1154" wp14:editId="7789FE3F">
+          <wp:inline distT="0" distB="0" distL="0" distR="0" wp14:anchorId="5DFC0C51" wp14:editId="29716674">
             <wp:extent cx="5274310" cy="5481864"/>
             <wp:effectExtent l="0" t="0" r="2540" b="5080"/>
             <wp:docPr id="12" name="图片 12"/>
@@ -839,53 +1607,103 @@
         </w:drawing>
       </w:r>
     </w:p>
-    <w:p/>
-    <w:p>
-      <w:r>
-        <w:rPr>
-          <w:rFonts w:hint="eastAsia"/>
-        </w:rPr>
+    <w:p>
+      <w:pPr>
+        <w:rPr>
+          <w:sz w:val="24"/>
+          <w:szCs w:val="24"/>
+        </w:rPr>
+      </w:pPr>
+    </w:p>
+    <w:p>
+      <w:pPr>
+        <w:rPr>
+          <w:sz w:val="24"/>
+          <w:szCs w:val="24"/>
+        </w:rPr>
+      </w:pPr>
+      <w:r>
+        <w:rPr>
+          <w:rFonts w:hint="eastAsia"/>
+          <w:sz w:val="24"/>
+          <w:szCs w:val="24"/>
+        </w:rPr>
+        <w:lastRenderedPageBreak/>
         <w:t>11. Click the</w:t>
       </w:r>
       <w:r>
         <w:rPr>
           <w:rFonts w:hint="eastAsia"/>
           <w:b/>
+          <w:sz w:val="24"/>
+          <w:szCs w:val="24"/>
         </w:rPr>
         <w:t xml:space="preserve"> Create RSA Key </w:t>
       </w:r>
       <w:r>
         <w:rPr>
           <w:rFonts w:hint="eastAsia"/>
-        </w:rPr>
-        <w:t xml:space="preserve">under the SSH RSA </w:t>
+          <w:sz w:val="24"/>
+          <w:szCs w:val="24"/>
+        </w:rPr>
+        <w:t xml:space="preserve">under the </w:t>
+      </w:r>
+      <w:r>
+        <w:rPr>
+          <w:rFonts w:hint="eastAsia"/>
+          <w:b/>
+          <w:sz w:val="24"/>
+          <w:szCs w:val="24"/>
+        </w:rPr>
+        <w:t xml:space="preserve">SSH RSA </w:t>
       </w:r>
       <w:proofErr w:type="gramStart"/>
       <w:r>
         <w:rPr>
           <w:rFonts w:hint="eastAsia"/>
-        </w:rPr>
-        <w:t>Key,</w:t>
+          <w:b/>
+          <w:sz w:val="24"/>
+          <w:szCs w:val="24"/>
+        </w:rPr>
+        <w:t>Key</w:t>
+      </w:r>
+      <w:r>
+        <w:rPr>
+          <w:rFonts w:hint="eastAsia"/>
+          <w:sz w:val="24"/>
+          <w:szCs w:val="24"/>
+        </w:rPr>
+        <w:t>,</w:t>
       </w:r>
       <w:proofErr w:type="gramEnd"/>
       <w:r>
         <w:rPr>
           <w:rFonts w:hint="eastAsia"/>
+          <w:sz w:val="24"/>
+          <w:szCs w:val="24"/>
         </w:rPr>
         <w:t xml:space="preserve"> you don</w:t>
       </w:r>
       <w:r>
+        <w:rPr>
+          <w:sz w:val="24"/>
+          <w:szCs w:val="24"/>
+        </w:rPr>
         <w:t>’</w:t>
       </w:r>
       <w:r>
         <w:rPr>
           <w:rFonts w:hint="eastAsia"/>
+          <w:sz w:val="24"/>
+          <w:szCs w:val="24"/>
         </w:rPr>
         <w:t>t need to put anything in Passphrase. T</w:t>
       </w:r>
       <w:r>
         <w:rPr>
           <w:rFonts w:hint="eastAsia"/>
+          <w:sz w:val="24"/>
+          <w:szCs w:val="24"/>
         </w:rPr>
         <w:t xml:space="preserve">hen click </w:t>
       </w:r>
@@ -893,6 +1711,8 @@
         <w:rPr>
           <w:rFonts w:hint="eastAsia"/>
           <w:b/>
+          <w:sz w:val="24"/>
+          <w:szCs w:val="24"/>
         </w:rPr>
         <w:t>V</w:t>
       </w:r>
@@ -900,6 +1720,8 @@
         <w:rPr>
           <w:rFonts w:hint="eastAsia"/>
           <w:b/>
+          <w:sz w:val="24"/>
+          <w:szCs w:val="24"/>
         </w:rPr>
         <w:t>iew public key</w:t>
       </w:r>
@@ -907,24 +1729,52 @@
         <w:rPr>
           <w:rFonts w:hint="eastAsia"/>
           <w:b/>
+          <w:sz w:val="24"/>
+          <w:szCs w:val="24"/>
         </w:rPr>
         <w:t xml:space="preserve">.  </w:t>
       </w:r>
       <w:r>
         <w:rPr>
           <w:rFonts w:hint="eastAsia"/>
-        </w:rPr>
-        <w:t>Press Ctrl + C to copy that.</w:t>
-      </w:r>
-    </w:p>
-    <w:p>
+          <w:sz w:val="24"/>
+          <w:szCs w:val="24"/>
+        </w:rPr>
+        <w:t xml:space="preserve">Press </w:t>
+      </w:r>
+      <w:r>
+        <w:rPr>
+          <w:rFonts w:hint="eastAsia"/>
+          <w:b/>
+          <w:sz w:val="24"/>
+          <w:szCs w:val="24"/>
+        </w:rPr>
+        <w:t>Ctrl + C</w:t>
+      </w:r>
+      <w:r>
+        <w:rPr>
+          <w:rFonts w:hint="eastAsia"/>
+          <w:sz w:val="24"/>
+          <w:szCs w:val="24"/>
+        </w:rPr>
+        <w:t xml:space="preserve"> to copy that.</w:t>
+      </w:r>
+    </w:p>
+    <w:p>
+      <w:pPr>
+        <w:rPr>
+          <w:sz w:val="24"/>
+          <w:szCs w:val="24"/>
+        </w:rPr>
+      </w:pPr>
       <w:r>
         <w:rPr>
           <w:noProof/>
-        </w:rPr>
-        <w:lastRenderedPageBreak/>
+          <w:sz w:val="24"/>
+          <w:szCs w:val="24"/>
+        </w:rPr>
         <w:drawing>
-          <wp:inline distT="0" distB="0" distL="0" distR="0" wp14:anchorId="5DB99169" wp14:editId="78898E2E">
+          <wp:inline distT="0" distB="0" distL="0" distR="0" wp14:anchorId="7E74409C" wp14:editId="4CDFA405">
             <wp:extent cx="5274310" cy="5604565"/>
             <wp:effectExtent l="0" t="0" r="2540" b="0"/>
             <wp:docPr id="13" name="图片 13"/>
@@ -960,42 +1810,80 @@
         </w:drawing>
       </w:r>
     </w:p>
-    <w:p/>
-    <w:p/>
-    <w:p>
-      <w:r>
-        <w:rPr>
-          <w:rFonts w:hint="eastAsia"/>
+    <w:p>
+      <w:pPr>
+        <w:rPr>
+          <w:sz w:val="24"/>
+          <w:szCs w:val="24"/>
+        </w:rPr>
+      </w:pPr>
+    </w:p>
+    <w:p>
+      <w:pPr>
+        <w:rPr>
+          <w:sz w:val="24"/>
+          <w:szCs w:val="24"/>
+        </w:rPr>
+      </w:pPr>
+    </w:p>
+    <w:p>
+      <w:pPr>
+        <w:rPr>
+          <w:sz w:val="24"/>
+          <w:szCs w:val="24"/>
+        </w:rPr>
+      </w:pPr>
+      <w:r>
+        <w:rPr>
+          <w:rFonts w:hint="eastAsia"/>
+          <w:sz w:val="24"/>
+          <w:szCs w:val="24"/>
         </w:rPr>
         <w:t>12 Now, if you haven</w:t>
       </w:r>
       <w:r>
+        <w:rPr>
+          <w:sz w:val="24"/>
+          <w:szCs w:val="24"/>
+        </w:rPr>
         <w:t>’</w:t>
       </w:r>
       <w:r>
         <w:rPr>
           <w:rFonts w:hint="eastAsia"/>
+          <w:sz w:val="24"/>
+          <w:szCs w:val="24"/>
         </w:rPr>
         <w:t>t created GitHub account, go create one. If you</w:t>
       </w:r>
       <w:r>
+        <w:rPr>
+          <w:sz w:val="24"/>
+          <w:szCs w:val="24"/>
+        </w:rPr>
         <w:t>’</w:t>
       </w:r>
       <w:r>
         <w:rPr>
           <w:rFonts w:hint="eastAsia"/>
+          <w:sz w:val="24"/>
+          <w:szCs w:val="24"/>
         </w:rPr>
         <w:t>ve already had</w:t>
       </w:r>
       <w:r>
         <w:rPr>
           <w:rFonts w:hint="eastAsia"/>
+          <w:sz w:val="24"/>
+          <w:szCs w:val="24"/>
         </w:rPr>
         <w:t xml:space="preserve"> one, go to </w:t>
       </w:r>
       <w:r>
         <w:rPr>
           <w:rFonts w:hint="eastAsia"/>
+          <w:sz w:val="24"/>
+          <w:szCs w:val="24"/>
         </w:rPr>
         <w:t xml:space="preserve">your </w:t>
       </w:r>
@@ -1003,6 +1891,9 @@
       <w:r>
         <w:rPr>
           <w:rFonts w:hint="eastAsia"/>
+          <w:b/>
+          <w:sz w:val="24"/>
+          <w:szCs w:val="24"/>
         </w:rPr>
         <w:t>Github</w:t>
       </w:r>
@@ -1010,54 +1901,111 @@
       <w:r>
         <w:rPr>
           <w:rFonts w:hint="eastAsia"/>
+          <w:sz w:val="24"/>
+          <w:szCs w:val="24"/>
         </w:rPr>
         <w:t xml:space="preserve"> account</w:t>
       </w:r>
       <w:r>
+        <w:rPr>
+          <w:sz w:val="24"/>
+          <w:szCs w:val="24"/>
+        </w:rPr>
         <w:t>’</w:t>
       </w:r>
       <w:r>
         <w:rPr>
           <w:rFonts w:hint="eastAsia"/>
+          <w:sz w:val="24"/>
+          <w:szCs w:val="24"/>
         </w:rPr>
         <w:t xml:space="preserve">s </w:t>
       </w:r>
       <w:r>
         <w:rPr>
           <w:rFonts w:hint="eastAsia"/>
-        </w:rPr>
-        <w:t xml:space="preserve">Settings -&gt; SSH and GPG keys. Press </w:t>
-      </w:r>
-      <w:r>
-        <w:rPr>
-          <w:rFonts w:hint="eastAsia"/>
-          <w:b/>
-        </w:rPr>
-        <w:t>New SSH key</w:t>
-      </w:r>
-      <w:r>
-        <w:rPr>
-          <w:rFonts w:hint="eastAsia"/>
-          <w:b/>
-        </w:rPr>
-        <w:t xml:space="preserve"> </w:t>
-      </w:r>
-      <w:r>
-        <w:rPr>
-          <w:rFonts w:hint="eastAsia"/>
-        </w:rPr>
-        <w:t>and paste the key into it, name the title, and add SSH key.</w:t>
-      </w:r>
-    </w:p>
-    <w:p/>
-    <w:p>
+          <w:b/>
+          <w:sz w:val="24"/>
+          <w:szCs w:val="24"/>
+        </w:rPr>
+        <w:t>Settings</w:t>
+      </w:r>
+      <w:r>
+        <w:rPr>
+          <w:rFonts w:hint="eastAsia"/>
+          <w:sz w:val="24"/>
+          <w:szCs w:val="24"/>
+        </w:rPr>
+        <w:t xml:space="preserve"> -&gt; </w:t>
+      </w:r>
+      <w:r>
+        <w:rPr>
+          <w:rFonts w:hint="eastAsia"/>
+          <w:b/>
+          <w:sz w:val="24"/>
+          <w:szCs w:val="24"/>
+        </w:rPr>
+        <w:t>SSH and GPG keys</w:t>
+      </w:r>
+      <w:r>
+        <w:rPr>
+          <w:rFonts w:hint="eastAsia"/>
+          <w:sz w:val="24"/>
+          <w:szCs w:val="24"/>
+        </w:rPr>
+        <w:t xml:space="preserve">. Press </w:t>
+      </w:r>
+      <w:r>
+        <w:rPr>
+          <w:rFonts w:hint="eastAsia"/>
+          <w:b/>
+          <w:sz w:val="24"/>
+          <w:szCs w:val="24"/>
+        </w:rPr>
+        <w:t xml:space="preserve">New SSH key </w:t>
+      </w:r>
+      <w:r>
+        <w:rPr>
+          <w:rFonts w:hint="eastAsia"/>
+          <w:sz w:val="24"/>
+          <w:szCs w:val="24"/>
+        </w:rPr>
+        <w:t>and paste the key into it, name the title, and</w:t>
+      </w:r>
+      <w:r>
+        <w:rPr>
+          <w:rFonts w:hint="eastAsia"/>
+          <w:b/>
+          <w:sz w:val="24"/>
+          <w:szCs w:val="24"/>
+        </w:rPr>
+        <w:t xml:space="preserve"> add SSH key</w:t>
+      </w:r>
+      <w:r>
+        <w:rPr>
+          <w:rFonts w:hint="eastAsia"/>
+          <w:sz w:val="24"/>
+          <w:szCs w:val="24"/>
+        </w:rPr>
+        <w:t>.</w:t>
+      </w:r>
+    </w:p>
+    <w:p>
+      <w:pPr>
+        <w:rPr>
+          <w:sz w:val="24"/>
+          <w:szCs w:val="24"/>
+        </w:rPr>
+      </w:pPr>
       <w:r>
         <w:rPr>
           <w:noProof/>
+          <w:sz w:val="24"/>
+          <w:szCs w:val="24"/>
         </w:rPr>
         <w:lastRenderedPageBreak/>
         <w:drawing>
-          <wp:inline distT="0" distB="0" distL="0" distR="0" wp14:anchorId="78D7F698" wp14:editId="2233793A">
+          <wp:inline distT="0" distB="0" distL="0" distR="0" wp14:anchorId="3AA43DB1" wp14:editId="49DF7C07">
             <wp:extent cx="5274310" cy="3027845"/>
             <wp:effectExtent l="0" t="0" r="2540" b="1270"/>
             <wp:docPr id="15" name="图片 15"/>
@@ -1093,22 +2041,45 @@
         </w:drawing>
       </w:r>
     </w:p>
-    <w:p/>
-    <w:p>
-      <w:r>
-        <w:rPr>
-          <w:rFonts w:hint="eastAsia"/>
+    <w:p>
+      <w:pPr>
+        <w:rPr>
+          <w:sz w:val="24"/>
+          <w:szCs w:val="24"/>
+        </w:rPr>
+      </w:pPr>
+    </w:p>
+    <w:p>
+      <w:pPr>
+        <w:rPr>
+          <w:sz w:val="24"/>
+          <w:szCs w:val="24"/>
+        </w:rPr>
+      </w:pPr>
+      <w:r>
+        <w:rPr>
+          <w:rFonts w:hint="eastAsia"/>
+          <w:sz w:val="24"/>
+          <w:szCs w:val="24"/>
         </w:rPr>
         <w:t>13 Then, create a new repository:</w:t>
       </w:r>
     </w:p>
     <w:p>
+      <w:pPr>
+        <w:rPr>
+          <w:sz w:val="24"/>
+          <w:szCs w:val="24"/>
+        </w:rPr>
+      </w:pPr>
       <w:r>
         <w:rPr>
           <w:noProof/>
+          <w:sz w:val="24"/>
+          <w:szCs w:val="24"/>
         </w:rPr>
         <w:drawing>
-          <wp:inline distT="0" distB="0" distL="0" distR="0" wp14:anchorId="59BA9E18" wp14:editId="7DF44EF4">
+          <wp:inline distT="0" distB="0" distL="0" distR="0" wp14:anchorId="1DA5F262" wp14:editId="02506B47">
             <wp:extent cx="5274310" cy="4199914"/>
             <wp:effectExtent l="0" t="0" r="2540" b="0"/>
             <wp:docPr id="17" name="图片 17"/>
@@ -1144,11 +2115,26 @@
         </w:drawing>
       </w:r>
     </w:p>
-    <w:p/>
-    <w:p>
-      <w:r>
-        <w:rPr>
-          <w:rFonts w:hint="eastAsia"/>
+    <w:p>
+      <w:pPr>
+        <w:rPr>
+          <w:sz w:val="24"/>
+          <w:szCs w:val="24"/>
+        </w:rPr>
+      </w:pPr>
+    </w:p>
+    <w:p>
+      <w:pPr>
+        <w:rPr>
+          <w:sz w:val="24"/>
+          <w:szCs w:val="24"/>
+        </w:rPr>
+      </w:pPr>
+      <w:r>
+        <w:rPr>
+          <w:rFonts w:hint="eastAsia"/>
+          <w:sz w:val="24"/>
+          <w:szCs w:val="24"/>
         </w:rPr>
         <w:t xml:space="preserve">14 Now, in </w:t>
       </w:r>
@@ -1156,6 +2142,8 @@
       <w:r>
         <w:rPr>
           <w:rFonts w:hint="eastAsia"/>
+          <w:sz w:val="24"/>
+          <w:szCs w:val="24"/>
         </w:rPr>
         <w:t>Git</w:t>
       </w:r>
@@ -1163,47 +2151,76 @@
       <w:r>
         <w:rPr>
           <w:rFonts w:hint="eastAsia"/>
+          <w:sz w:val="24"/>
+          <w:szCs w:val="24"/>
         </w:rPr>
         <w:t xml:space="preserve"> bash</w:t>
       </w:r>
       <w:r>
         <w:rPr>
           <w:rFonts w:hint="eastAsia"/>
+          <w:sz w:val="24"/>
+          <w:szCs w:val="24"/>
         </w:rPr>
         <w:t xml:space="preserve"> under the project</w:t>
       </w:r>
       <w:r>
+        <w:rPr>
+          <w:sz w:val="24"/>
+          <w:szCs w:val="24"/>
+        </w:rPr>
         <w:t>’</w:t>
       </w:r>
       <w:r>
         <w:rPr>
           <w:rFonts w:hint="eastAsia"/>
-        </w:rPr>
-        <w:t>s directo</w:t>
-      </w:r>
-      <w:bookmarkStart w:id="0" w:name="_GoBack"/>
-      <w:bookmarkEnd w:id="0"/>
-      <w:r>
-        <w:rPr>
-          <w:rFonts w:hint="eastAsia"/>
-        </w:rPr>
-        <w:t>ry</w:t>
-      </w:r>
-      <w:r>
-        <w:rPr>
-          <w:rFonts w:hint="eastAsia"/>
-        </w:rPr>
-        <w:t>, we want to push our repository:</w:t>
-      </w:r>
-    </w:p>
-    <w:p>
+          <w:sz w:val="24"/>
+          <w:szCs w:val="24"/>
+        </w:rPr>
+        <w:t>s directory</w:t>
+      </w:r>
+      <w:r>
+        <w:rPr>
+          <w:rFonts w:hint="eastAsia"/>
+          <w:sz w:val="24"/>
+          <w:szCs w:val="24"/>
+        </w:rPr>
+        <w:t xml:space="preserve">, we want to </w:t>
+      </w:r>
+      <w:r>
+        <w:rPr>
+          <w:rFonts w:hint="eastAsia"/>
+          <w:b/>
+          <w:sz w:val="24"/>
+          <w:szCs w:val="24"/>
+        </w:rPr>
+        <w:t>push</w:t>
+      </w:r>
+      <w:r>
+        <w:rPr>
+          <w:rFonts w:hint="eastAsia"/>
+          <w:sz w:val="24"/>
+          <w:szCs w:val="24"/>
+        </w:rPr>
+        <w:t xml:space="preserve"> our repository:</w:t>
+      </w:r>
+    </w:p>
+    <w:p>
+      <w:pPr>
+        <w:rPr>
+          <w:sz w:val="24"/>
+          <w:szCs w:val="24"/>
+        </w:rPr>
+      </w:pPr>
       <w:r>
         <w:rPr>
           <w:noProof/>
+          <w:sz w:val="24"/>
+          <w:szCs w:val="24"/>
         </w:rPr>
         <w:lastRenderedPageBreak/>
         <w:drawing>
-          <wp:inline distT="0" distB="0" distL="0" distR="0" wp14:anchorId="174B25E7" wp14:editId="6377CDC5">
+          <wp:inline distT="0" distB="0" distL="0" distR="0" wp14:anchorId="623035D1" wp14:editId="6E8D8784">
             <wp:extent cx="4181475" cy="762000"/>
             <wp:effectExtent l="0" t="0" r="9525" b="0"/>
             <wp:docPr id="18" name="图片 18"/>
@@ -1239,40 +2256,109 @@
         </w:drawing>
       </w:r>
     </w:p>
-    <w:p/>
-    <w:p>
-      <w:r>
-        <w:rPr>
-          <w:rFonts w:hint="eastAsia"/>
+    <w:p>
+      <w:pPr>
+        <w:rPr>
+          <w:sz w:val="24"/>
+          <w:szCs w:val="24"/>
+        </w:rPr>
+      </w:pPr>
+    </w:p>
+    <w:p>
+      <w:pPr>
+        <w:rPr>
+          <w:sz w:val="24"/>
+          <w:szCs w:val="24"/>
+        </w:rPr>
+      </w:pPr>
+      <w:r>
+        <w:rPr>
+          <w:rFonts w:hint="eastAsia"/>
+          <w:sz w:val="24"/>
+          <w:szCs w:val="24"/>
         </w:rPr>
         <w:t>15 Oops! It</w:t>
       </w:r>
       <w:r>
+        <w:rPr>
+          <w:sz w:val="24"/>
+          <w:szCs w:val="24"/>
+        </w:rPr>
         <w:t>’</w:t>
       </w:r>
       <w:r>
         <w:rPr>
           <w:rFonts w:hint="eastAsia"/>
-        </w:rPr>
-        <w:t>s rejected, why is that? That</w:t>
-      </w:r>
-      <w:r>
+          <w:sz w:val="24"/>
+          <w:szCs w:val="24"/>
+        </w:rPr>
+        <w:t xml:space="preserve">s </w:t>
+      </w:r>
+      <w:r>
+        <w:rPr>
+          <w:rFonts w:hint="eastAsia"/>
+          <w:b/>
+          <w:sz w:val="24"/>
+          <w:szCs w:val="24"/>
+        </w:rPr>
+        <w:t>rejected</w:t>
+      </w:r>
+      <w:r>
+        <w:rPr>
+          <w:rFonts w:hint="eastAsia"/>
+          <w:sz w:val="24"/>
+          <w:szCs w:val="24"/>
+        </w:rPr>
+        <w:t>, why is that? That</w:t>
+      </w:r>
+      <w:r>
+        <w:rPr>
+          <w:sz w:val="24"/>
+          <w:szCs w:val="24"/>
+        </w:rPr>
         <w:t>’</w:t>
       </w:r>
       <w:r>
         <w:rPr>
           <w:rFonts w:hint="eastAsia"/>
+          <w:sz w:val="24"/>
+          <w:szCs w:val="24"/>
         </w:rPr>
         <w:t>s because we created a Readme file in the GitHub repository and if the local repository does not have every file in the online repository with the same name, then we cannot push it before we pulled (download) it.</w:t>
       </w:r>
-    </w:p>
-    <w:p>
+      <w:r>
+        <w:rPr>
+          <w:rFonts w:hint="eastAsia"/>
+          <w:sz w:val="24"/>
+          <w:szCs w:val="24"/>
+        </w:rPr>
+        <w:t xml:space="preserve"> </w:t>
+      </w:r>
+      <w:r>
+        <w:rPr>
+          <w:rFonts w:hint="eastAsia"/>
+          <w:b/>
+          <w:sz w:val="24"/>
+          <w:szCs w:val="24"/>
+        </w:rPr>
+        <w:t>(Always Pull Before Push)</w:t>
+      </w:r>
+    </w:p>
+    <w:p>
+      <w:pPr>
+        <w:rPr>
+          <w:sz w:val="24"/>
+          <w:szCs w:val="24"/>
+        </w:rPr>
+      </w:pPr>
       <w:r>
         <w:rPr>
           <w:noProof/>
+          <w:sz w:val="24"/>
+          <w:szCs w:val="24"/>
         </w:rPr>
         <w:drawing>
-          <wp:inline distT="0" distB="0" distL="0" distR="0" wp14:anchorId="11A6F4EF" wp14:editId="5C588350">
+          <wp:inline distT="0" distB="0" distL="0" distR="0" wp14:anchorId="4694B5B5" wp14:editId="520BCA07">
             <wp:extent cx="5274310" cy="1728191"/>
             <wp:effectExtent l="0" t="0" r="2540" b="5715"/>
             <wp:docPr id="19" name="图片 19"/>
@@ -1308,11 +2394,26 @@
         </w:drawing>
       </w:r>
     </w:p>
-    <w:p/>
-    <w:p>
-      <w:r>
-        <w:rPr>
-          <w:rFonts w:hint="eastAsia"/>
+    <w:p>
+      <w:pPr>
+        <w:rPr>
+          <w:sz w:val="24"/>
+          <w:szCs w:val="24"/>
+        </w:rPr>
+      </w:pPr>
+    </w:p>
+    <w:p>
+      <w:pPr>
+        <w:rPr>
+          <w:sz w:val="24"/>
+          <w:szCs w:val="24"/>
+        </w:rPr>
+      </w:pPr>
+      <w:r>
+        <w:rPr>
+          <w:rFonts w:hint="eastAsia"/>
+          <w:sz w:val="24"/>
+          <w:szCs w:val="24"/>
         </w:rPr>
         <w:t xml:space="preserve">16 So we pull the repository on </w:t>
       </w:r>
@@ -1320,6 +2421,8 @@
       <w:r>
         <w:rPr>
           <w:rFonts w:hint="eastAsia"/>
+          <w:sz w:val="24"/>
+          <w:szCs w:val="24"/>
         </w:rPr>
         <w:t>github</w:t>
       </w:r>
@@ -1327,6 +2430,8 @@
       <w:r>
         <w:rPr>
           <w:rFonts w:hint="eastAsia"/>
+          <w:sz w:val="24"/>
+          <w:szCs w:val="24"/>
         </w:rPr>
         <w:t xml:space="preserve">. Remind that, </w:t>
       </w:r>
@@ -1334,6 +2439,8 @@
       <w:r>
         <w:rPr>
           <w:rFonts w:hint="eastAsia"/>
+          <w:sz w:val="24"/>
+          <w:szCs w:val="24"/>
         </w:rPr>
         <w:t>git</w:t>
       </w:r>
@@ -1341,6 +2448,8 @@
       <w:r>
         <w:rPr>
           <w:rFonts w:hint="eastAsia"/>
+          <w:sz w:val="24"/>
+          <w:szCs w:val="24"/>
         </w:rPr>
         <w:t xml:space="preserve"> pull command will not only automatically copy and paste every file on GitHub repository to your local repository but also keep </w:t>
       </w:r>
@@ -1348,6 +2457,8 @@
       <w:r>
         <w:rPr>
           <w:rFonts w:hint="eastAsia"/>
+          <w:sz w:val="24"/>
+          <w:szCs w:val="24"/>
         </w:rPr>
         <w:t>all your</w:t>
       </w:r>
@@ -1355,17 +2466,27 @@
       <w:r>
         <w:rPr>
           <w:rFonts w:hint="eastAsia"/>
+          <w:sz w:val="24"/>
+          <w:szCs w:val="24"/>
         </w:rPr>
         <w:t xml:space="preserve"> new local works safe at the same time.</w:t>
       </w:r>
     </w:p>
     <w:p>
+      <w:pPr>
+        <w:rPr>
+          <w:sz w:val="24"/>
+          <w:szCs w:val="24"/>
+        </w:rPr>
+      </w:pPr>
       <w:r>
         <w:rPr>
           <w:noProof/>
+          <w:sz w:val="24"/>
+          <w:szCs w:val="24"/>
         </w:rPr>
         <w:drawing>
-          <wp:inline distT="0" distB="0" distL="0" distR="0" wp14:anchorId="1800E1E6" wp14:editId="5DE3D896">
+          <wp:inline distT="0" distB="0" distL="0" distR="0" wp14:anchorId="29525040" wp14:editId="55DD7BB1">
             <wp:extent cx="4724400" cy="1724025"/>
             <wp:effectExtent l="0" t="0" r="0" b="9525"/>
             <wp:docPr id="20" name="图片 20"/>
@@ -1401,20 +2522,41 @@
         </w:drawing>
       </w:r>
     </w:p>
-    <w:p/>
-    <w:p>
-      <w:r>
-        <w:rPr>
-          <w:rFonts w:hint="eastAsia"/>
+    <w:p>
+      <w:pPr>
+        <w:rPr>
+          <w:sz w:val="24"/>
+          <w:szCs w:val="24"/>
+        </w:rPr>
+      </w:pPr>
+    </w:p>
+    <w:p>
+      <w:pPr>
+        <w:rPr>
+          <w:sz w:val="24"/>
+          <w:szCs w:val="24"/>
+        </w:rPr>
+      </w:pPr>
+      <w:r>
+        <w:rPr>
+          <w:rFonts w:hint="eastAsia"/>
+          <w:sz w:val="24"/>
+          <w:szCs w:val="24"/>
         </w:rPr>
         <w:t xml:space="preserve">17 Now we can push our works! </w:t>
       </w:r>
       <w:r>
+        <w:rPr>
+          <w:sz w:val="24"/>
+          <w:szCs w:val="24"/>
+        </w:rPr>
         <w:t>M</w:t>
       </w:r>
       <w:r>
         <w:rPr>
           <w:rFonts w:hint="eastAsia"/>
+          <w:sz w:val="24"/>
+          <w:szCs w:val="24"/>
         </w:rPr>
         <w:t xml:space="preserve">y username is </w:t>
       </w:r>
@@ -1422,6 +2564,8 @@
       <w:r>
         <w:rPr>
           <w:rFonts w:hint="eastAsia"/>
+          <w:sz w:val="24"/>
+          <w:szCs w:val="24"/>
         </w:rPr>
         <w:t>iam-xiaoyi-</w:t>
       </w:r>
@@ -1429,6 +2573,8 @@
       <w:r>
         <w:rPr>
           <w:rFonts w:hint="eastAsia"/>
+          <w:sz w:val="24"/>
+          <w:szCs w:val="24"/>
         </w:rPr>
         <w:t>zhang</w:t>
       </w:r>
@@ -1436,6 +2582,8 @@
       <w:r>
         <w:rPr>
           <w:rFonts w:hint="eastAsia"/>
+          <w:sz w:val="24"/>
+          <w:szCs w:val="24"/>
         </w:rPr>
         <w:t>,</w:t>
       </w:r>
@@ -1443,17 +2591,27 @@
       <w:r>
         <w:rPr>
           <w:rFonts w:hint="eastAsia"/>
+          <w:sz w:val="24"/>
+          <w:szCs w:val="24"/>
         </w:rPr>
         <w:t xml:space="preserve"> you should use your own name.</w:t>
       </w:r>
     </w:p>
     <w:p>
+      <w:pPr>
+        <w:rPr>
+          <w:sz w:val="24"/>
+          <w:szCs w:val="24"/>
+        </w:rPr>
+      </w:pPr>
       <w:r>
         <w:rPr>
           <w:noProof/>
+          <w:sz w:val="24"/>
+          <w:szCs w:val="24"/>
         </w:rPr>
         <w:drawing>
-          <wp:inline distT="0" distB="0" distL="0" distR="0" wp14:anchorId="65A3EF1E" wp14:editId="2BB24C2F">
+          <wp:inline distT="0" distB="0" distL="0" distR="0" wp14:anchorId="2CDF2A57" wp14:editId="08681ACF">
             <wp:extent cx="4695825" cy="1657350"/>
             <wp:effectExtent l="0" t="0" r="9525" b="0"/>
             <wp:docPr id="21" name="图片 21"/>
@@ -1489,23 +2647,46 @@
         </w:drawing>
       </w:r>
     </w:p>
-    <w:p/>
-    <w:p>
-      <w:r>
-        <w:rPr>
-          <w:rFonts w:hint="eastAsia"/>
-        </w:rPr>
+    <w:p>
+      <w:pPr>
+        <w:rPr>
+          <w:sz w:val="24"/>
+          <w:szCs w:val="24"/>
+        </w:rPr>
+      </w:pPr>
+    </w:p>
+    <w:p>
+      <w:pPr>
+        <w:rPr>
+          <w:sz w:val="24"/>
+          <w:szCs w:val="24"/>
+        </w:rPr>
+      </w:pPr>
+      <w:r>
+        <w:rPr>
+          <w:rFonts w:hint="eastAsia"/>
+          <w:sz w:val="24"/>
+          <w:szCs w:val="24"/>
+        </w:rPr>
+        <w:lastRenderedPageBreak/>
         <w:t>18 Now, open my GitHub and I can see every file I committed!</w:t>
       </w:r>
     </w:p>
     <w:p>
+      <w:pPr>
+        <w:rPr>
+          <w:sz w:val="24"/>
+          <w:szCs w:val="24"/>
+        </w:rPr>
+      </w:pPr>
       <w:r>
         <w:rPr>
           <w:noProof/>
-        </w:rPr>
-        <w:lastRenderedPageBreak/>
+          <w:sz w:val="24"/>
+          <w:szCs w:val="24"/>
+        </w:rPr>
         <w:drawing>
-          <wp:inline distT="0" distB="0" distL="0" distR="0" wp14:anchorId="09CBA33F" wp14:editId="345623F8">
+          <wp:inline distT="0" distB="0" distL="0" distR="0" wp14:anchorId="1CD92A74" wp14:editId="523E60E8">
             <wp:extent cx="5274310" cy="2210449"/>
             <wp:effectExtent l="0" t="0" r="2540" b="0"/>
             <wp:docPr id="22" name="图片 22"/>
@@ -1542,12 +2723,20 @@
       </w:r>
     </w:p>
     <w:p>
+      <w:pPr>
+        <w:rPr>
+          <w:sz w:val="24"/>
+          <w:szCs w:val="24"/>
+        </w:rPr>
+      </w:pPr>
       <w:r>
         <w:rPr>
           <w:noProof/>
+          <w:sz w:val="24"/>
+          <w:szCs w:val="24"/>
         </w:rPr>
         <w:drawing>
-          <wp:inline distT="0" distB="0" distL="0" distR="0" wp14:anchorId="46F02D9F" wp14:editId="01D9BDA3">
+          <wp:inline distT="0" distB="0" distL="0" distR="0" wp14:anchorId="3E188A09" wp14:editId="4E74485F">
             <wp:extent cx="5274310" cy="1648832"/>
             <wp:effectExtent l="0" t="0" r="2540" b="8890"/>
             <wp:docPr id="23" name="图片 23"/>
@@ -1583,8 +2772,244 @@
         </w:drawing>
       </w:r>
     </w:p>
-    <w:p/>
-    <w:p/>
+    <w:p>
+      <w:pPr>
+        <w:rPr>
+          <w:sz w:val="24"/>
+          <w:szCs w:val="24"/>
+        </w:rPr>
+      </w:pPr>
+    </w:p>
+    <w:p>
+      <w:pPr>
+        <w:rPr>
+          <w:rFonts w:hint="eastAsia"/>
+          <w:sz w:val="24"/>
+          <w:szCs w:val="24"/>
+        </w:rPr>
+      </w:pPr>
+      <w:r>
+        <w:rPr>
+          <w:rFonts w:hint="eastAsia"/>
+          <w:sz w:val="24"/>
+          <w:szCs w:val="24"/>
+        </w:rPr>
+        <w:t>19 Also, you can pull or push you repository to GitHub in Rstudio</w:t>
+      </w:r>
+      <w:r>
+        <w:rPr>
+          <w:rFonts w:hint="eastAsia"/>
+          <w:sz w:val="24"/>
+          <w:szCs w:val="24"/>
+        </w:rPr>
+        <w:t xml:space="preserve"> under the </w:t>
+      </w:r>
+      <w:proofErr w:type="spellStart"/>
+      <w:r>
+        <w:rPr>
+          <w:rFonts w:hint="eastAsia"/>
+          <w:sz w:val="24"/>
+          <w:szCs w:val="24"/>
+        </w:rPr>
+        <w:t>Git</w:t>
+      </w:r>
+      <w:proofErr w:type="spellEnd"/>
+      <w:r>
+        <w:rPr>
+          <w:rFonts w:hint="eastAsia"/>
+          <w:sz w:val="24"/>
+          <w:szCs w:val="24"/>
+        </w:rPr>
+        <w:t xml:space="preserve"> tab</w:t>
+      </w:r>
+      <w:r>
+        <w:rPr>
+          <w:rFonts w:hint="eastAsia"/>
+          <w:sz w:val="24"/>
+          <w:szCs w:val="24"/>
+        </w:rPr>
+        <w:t>.</w:t>
+      </w:r>
+    </w:p>
+    <w:p>
+      <w:pPr>
+        <w:rPr>
+          <w:rFonts w:hint="eastAsia"/>
+          <w:sz w:val="24"/>
+          <w:szCs w:val="24"/>
+        </w:rPr>
+      </w:pPr>
+      <w:r>
+        <w:rPr>
+          <w:rFonts w:hint="eastAsia"/>
+          <w:sz w:val="24"/>
+          <w:szCs w:val="24"/>
+        </w:rPr>
+        <w:t>All you need to do is press the button and input your username and password.</w:t>
+      </w:r>
+    </w:p>
+    <w:p>
+      <w:pPr>
+        <w:rPr>
+          <w:rFonts w:hint="eastAsia"/>
+          <w:sz w:val="24"/>
+          <w:szCs w:val="24"/>
+        </w:rPr>
+      </w:pPr>
+      <w:r>
+        <w:rPr>
+          <w:noProof/>
+        </w:rPr>
+        <w:drawing>
+          <wp:inline distT="0" distB="0" distL="0" distR="0" wp14:anchorId="3166AE91" wp14:editId="4B43AEF1">
+            <wp:extent cx="5274310" cy="2526053"/>
+            <wp:effectExtent l="0" t="0" r="2540" b="7620"/>
+            <wp:docPr id="4" name="图片 4"/>
+            <wp:cNvGraphicFramePr>
+              <a:graphicFrameLocks xmlns:a="http://schemas.openxmlformats.org/drawingml/2006/main" noChangeAspect="1"/>
+            </wp:cNvGraphicFramePr>
+            <a:graphic xmlns:a="http://schemas.openxmlformats.org/drawingml/2006/main">
+              <a:graphicData uri="http://schemas.openxmlformats.org/drawingml/2006/picture">
+                <pic:pic xmlns:pic="http://schemas.openxmlformats.org/drawingml/2006/picture">
+                  <pic:nvPicPr>
+                    <pic:cNvPr id="0" name=""/>
+                    <pic:cNvPicPr/>
+                  </pic:nvPicPr>
+                  <pic:blipFill>
+                    <a:blip r:embed="rId24"/>
+                    <a:stretch>
+                      <a:fillRect/>
+                    </a:stretch>
+                  </pic:blipFill>
+                  <pic:spPr>
+                    <a:xfrm>
+                      <a:off x="0" y="0"/>
+                      <a:ext cx="5274310" cy="2526053"/>
+                    </a:xfrm>
+                    <a:prstGeom prst="rect">
+                      <a:avLst/>
+                    </a:prstGeom>
+                  </pic:spPr>
+                </pic:pic>
+              </a:graphicData>
+            </a:graphic>
+          </wp:inline>
+        </w:drawing>
+      </w:r>
+    </w:p>
+    <w:p>
+      <w:pPr>
+        <w:rPr>
+          <w:rFonts w:hint="eastAsia"/>
+          <w:sz w:val="24"/>
+          <w:szCs w:val="24"/>
+        </w:rPr>
+      </w:pPr>
+    </w:p>
+    <w:p>
+      <w:pPr>
+        <w:rPr>
+          <w:rFonts w:hint="eastAsia"/>
+          <w:sz w:val="24"/>
+          <w:szCs w:val="24"/>
+        </w:rPr>
+      </w:pPr>
+      <w:r>
+        <w:rPr>
+          <w:rFonts w:hint="eastAsia"/>
+          <w:sz w:val="24"/>
+          <w:szCs w:val="24"/>
+        </w:rPr>
+        <w:t xml:space="preserve">20 Personally, I highly recommend you to install a GitHub Desktop, which provides a neat, clear interface for managing all your repositories.  However, before using fancy UI, it is necessary to play with </w:t>
+      </w:r>
+      <w:proofErr w:type="spellStart"/>
+      <w:r>
+        <w:rPr>
+          <w:rFonts w:hint="eastAsia"/>
+          <w:sz w:val="24"/>
+          <w:szCs w:val="24"/>
+        </w:rPr>
+        <w:t>git</w:t>
+      </w:r>
+      <w:proofErr w:type="spellEnd"/>
+      <w:r>
+        <w:rPr>
+          <w:rFonts w:hint="eastAsia"/>
+          <w:sz w:val="24"/>
+          <w:szCs w:val="24"/>
+        </w:rPr>
+        <w:t xml:space="preserve"> bash and coding in </w:t>
+      </w:r>
+      <w:proofErr w:type="spellStart"/>
+      <w:r>
+        <w:rPr>
+          <w:rFonts w:hint="eastAsia"/>
+          <w:sz w:val="24"/>
+          <w:szCs w:val="24"/>
+        </w:rPr>
+        <w:t>git</w:t>
+      </w:r>
+      <w:proofErr w:type="spellEnd"/>
+      <w:r>
+        <w:rPr>
+          <w:rFonts w:hint="eastAsia"/>
+          <w:sz w:val="24"/>
+          <w:szCs w:val="24"/>
+        </w:rPr>
+        <w:t>.</w:t>
+      </w:r>
+      <w:bookmarkStart w:id="0" w:name="_GoBack"/>
+      <w:bookmarkEnd w:id="0"/>
+    </w:p>
+    <w:p>
+      <w:pPr>
+        <w:rPr>
+          <w:sz w:val="24"/>
+          <w:szCs w:val="24"/>
+        </w:rPr>
+      </w:pPr>
+      <w:r>
+        <w:rPr>
+          <w:noProof/>
+        </w:rPr>
+        <w:lastRenderedPageBreak/>
+        <w:drawing>
+          <wp:inline distT="0" distB="0" distL="0" distR="0" wp14:anchorId="328DEA13" wp14:editId="507301EC">
+            <wp:extent cx="5274310" cy="2854476"/>
+            <wp:effectExtent l="0" t="0" r="2540" b="3175"/>
+            <wp:docPr id="14" name="图片 14"/>
+            <wp:cNvGraphicFramePr>
+              <a:graphicFrameLocks xmlns:a="http://schemas.openxmlformats.org/drawingml/2006/main" noChangeAspect="1"/>
+            </wp:cNvGraphicFramePr>
+            <a:graphic xmlns:a="http://schemas.openxmlformats.org/drawingml/2006/main">
+              <a:graphicData uri="http://schemas.openxmlformats.org/drawingml/2006/picture">
+                <pic:pic xmlns:pic="http://schemas.openxmlformats.org/drawingml/2006/picture">
+                  <pic:nvPicPr>
+                    <pic:cNvPr id="0" name=""/>
+                    <pic:cNvPicPr/>
+                  </pic:nvPicPr>
+                  <pic:blipFill>
+                    <a:blip r:embed="rId25"/>
+                    <a:stretch>
+                      <a:fillRect/>
+                    </a:stretch>
+                  </pic:blipFill>
+                  <pic:spPr>
+                    <a:xfrm>
+                      <a:off x="0" y="0"/>
+                      <a:ext cx="5274310" cy="2854476"/>
+                    </a:xfrm>
+                    <a:prstGeom prst="rect">
+                      <a:avLst/>
+                    </a:prstGeom>
+                  </pic:spPr>
+                </pic:pic>
+              </a:graphicData>
+            </a:graphic>
+          </wp:inline>
+        </w:drawing>
+      </w:r>
+    </w:p>
     <w:sectPr>
       <w:pgSz w:w="11906" w:h="16838"/>
       <w:pgMar w:top="1440" w:right="1800" w:bottom="1440" w:left="1800" w:header="851" w:footer="992" w:gutter="0"/>

</xml_diff>